<commit_message>
Commit correto do back
</commit_message>
<xml_diff>
--- a/docs/PROJETO GB - NuvemDeLivros.docx
+++ b/docs/PROJETO GB - NuvemDeLivros.docx
@@ -838,22 +838,10 @@
         </w:rPr>
       </w:pPr>
       <w:r>
-        <w:t>U</w:t>
-      </w:r>
-      <w:r>
-        <w:t>ma bib</w:t>
-      </w:r>
-      <w:r>
-        <w:t>lioteca chamada Nuvem de Livros é</w:t>
-      </w:r>
-      <w:r>
-        <w:t xml:space="preserve"> onde os alunos podem explorar livremente novos universos literários e adquirir conh</w:t>
-      </w:r>
-      <w:r>
-        <w:t xml:space="preserve">ecimento a cada leitura. Porém </w:t>
-      </w:r>
-      <w:r>
-        <w:t xml:space="preserve">gerenciar todo esse acervo pode ser uma tarefa desafiadora. Controlar empréstimos, localizar obras específicas e acompanhar a disponibilidade de livros são processos que, sem uma organização eficiente, podem consumir tempo e energia tanto dos </w:t>
+        <w:t xml:space="preserve">Uma biblioteca </w:t>
+      </w:r>
+      <w:r>
+        <w:t xml:space="preserve">é onde os alunos podem explorar livremente novos universos literários e adquirir conhecimento a cada leitura. Porém gerenciar todo esse acervo pode ser uma tarefa desafiadora. Controlar empréstimos, localizar obras específicas e acompanhar a disponibilidade de livros são processos que, sem uma organização eficiente, podem consumir tempo e energia tanto dos </w:t>
       </w:r>
       <w:r>
         <w:rPr>
@@ -999,8 +987,6 @@
         </w:rPr>
         <w:t>ssim a</w:t>
       </w:r>
-      <w:bookmarkStart w:id="0" w:name="_GoBack"/>
-      <w:bookmarkEnd w:id="0"/>
       <w:r>
         <w:rPr>
           <w:rFonts w:asciiTheme="minorHAnsi" w:eastAsia="Times New Roman" w:hAnsiTheme="minorHAnsi" w:cstheme="minorHAnsi"/>
@@ -1196,237 +1182,119 @@
       <w:pPr>
         <w:ind w:firstLine="0"/>
         <w:rPr>
+          <w:b/>
+        </w:rPr>
+      </w:pPr>
+      <w:r>
+        <w:rPr>
           <w:rFonts w:asciiTheme="minorHAnsi" w:hAnsiTheme="minorHAnsi" w:cstheme="minorHAnsi"/>
           <w:b/>
           <w:bCs/>
           <w:szCs w:val="24"/>
         </w:rPr>
-      </w:pPr>
+        <w:lastRenderedPageBreak/>
+        <w:t>2</w:t>
+      </w:r>
+      <w:r>
+        <w:rPr>
+          <w:rFonts w:asciiTheme="minorHAnsi" w:hAnsiTheme="minorHAnsi" w:cstheme="minorHAnsi"/>
+          <w:b/>
+          <w:bCs/>
+          <w:szCs w:val="24"/>
+        </w:rPr>
+        <w:t xml:space="preserve"> </w:t>
+      </w:r>
+      <w:r>
+        <w:rPr>
+          <w:rFonts w:asciiTheme="minorHAnsi" w:hAnsiTheme="minorHAnsi" w:cstheme="minorHAnsi"/>
+          <w:b/>
+          <w:bCs/>
+          <w:szCs w:val="24"/>
+        </w:rPr>
+        <w:t>REQUISITOS DO SISTEMA</w:t>
+      </w:r>
     </w:p>
     <w:p>
       <w:pPr>
         <w:ind w:firstLine="0"/>
-        <w:rPr>
-          <w:rFonts w:asciiTheme="minorHAnsi" w:hAnsiTheme="minorHAnsi" w:cstheme="minorHAnsi"/>
-          <w:b/>
-          <w:bCs/>
-          <w:szCs w:val="24"/>
-        </w:rPr>
-      </w:pPr>
+        <w:jc w:val="both"/>
+        <w:rPr>
+          <w:rFonts w:asciiTheme="minorHAnsi" w:hAnsiTheme="minorHAnsi" w:cstheme="minorHAnsi"/>
+          <w:szCs w:val="24"/>
+        </w:rPr>
+      </w:pPr>
+      <w:r>
+        <w:rPr>
+          <w:rFonts w:asciiTheme="minorHAnsi" w:hAnsiTheme="minorHAnsi" w:cstheme="minorHAnsi"/>
+          <w:szCs w:val="24"/>
+        </w:rPr>
+        <w:t>2.</w:t>
+      </w:r>
+      <w:r>
+        <w:rPr>
+          <w:rFonts w:asciiTheme="minorHAnsi" w:hAnsiTheme="minorHAnsi" w:cstheme="minorHAnsi"/>
+          <w:szCs w:val="24"/>
+        </w:rPr>
+        <w:t>1</w:t>
+      </w:r>
+      <w:r>
+        <w:rPr>
+          <w:rFonts w:asciiTheme="minorHAnsi" w:hAnsiTheme="minorHAnsi" w:cstheme="minorHAnsi"/>
+          <w:szCs w:val="24"/>
+        </w:rPr>
+        <w:t xml:space="preserve"> Requisitos funcionais</w:t>
+      </w:r>
     </w:p>
     <w:p>
       <w:pPr>
         <w:ind w:firstLine="0"/>
-        <w:rPr>
-          <w:rFonts w:asciiTheme="minorHAnsi" w:hAnsiTheme="minorHAnsi" w:cstheme="minorHAnsi"/>
-          <w:b/>
-          <w:bCs/>
-          <w:szCs w:val="24"/>
-        </w:rPr>
-      </w:pPr>
-    </w:p>
-    <w:p>
-      <w:pPr>
-        <w:ind w:firstLine="0"/>
-        <w:rPr>
-          <w:rFonts w:asciiTheme="minorHAnsi" w:hAnsiTheme="minorHAnsi" w:cstheme="minorHAnsi"/>
-          <w:b/>
-          <w:bCs/>
-          <w:szCs w:val="24"/>
-        </w:rPr>
-      </w:pPr>
-    </w:p>
-    <w:p>
-      <w:pPr>
-        <w:ind w:firstLine="0"/>
-        <w:rPr>
-          <w:rFonts w:asciiTheme="minorHAnsi" w:hAnsiTheme="minorHAnsi" w:cstheme="minorHAnsi"/>
-          <w:b/>
-          <w:bCs/>
-          <w:szCs w:val="24"/>
-        </w:rPr>
-      </w:pPr>
-    </w:p>
-    <w:p>
-      <w:pPr>
-        <w:ind w:firstLine="0"/>
-        <w:rPr>
-          <w:rFonts w:asciiTheme="minorHAnsi" w:hAnsiTheme="minorHAnsi" w:cstheme="minorHAnsi"/>
-          <w:b/>
-          <w:bCs/>
-          <w:szCs w:val="24"/>
-        </w:rPr>
-      </w:pPr>
-    </w:p>
-    <w:p>
-      <w:pPr>
-        <w:ind w:firstLine="0"/>
-        <w:rPr>
-          <w:rFonts w:asciiTheme="minorHAnsi" w:hAnsiTheme="minorHAnsi" w:cstheme="minorHAnsi"/>
-          <w:b/>
-          <w:bCs/>
-          <w:szCs w:val="24"/>
-        </w:rPr>
-      </w:pPr>
-    </w:p>
-    <w:p>
-      <w:pPr>
-        <w:ind w:firstLine="0"/>
-        <w:rPr>
-          <w:rFonts w:asciiTheme="minorHAnsi" w:hAnsiTheme="minorHAnsi" w:cstheme="minorHAnsi"/>
-          <w:b/>
-          <w:bCs/>
-          <w:szCs w:val="24"/>
-        </w:rPr>
-      </w:pPr>
-    </w:p>
-    <w:p>
-      <w:pPr>
-        <w:ind w:firstLine="0"/>
-        <w:rPr>
-          <w:rFonts w:asciiTheme="minorHAnsi" w:hAnsiTheme="minorHAnsi" w:cstheme="minorHAnsi"/>
-          <w:b/>
-          <w:bCs/>
-          <w:szCs w:val="24"/>
-        </w:rPr>
-      </w:pPr>
-    </w:p>
-    <w:p>
-      <w:pPr>
-        <w:ind w:firstLine="0"/>
-        <w:rPr>
-          <w:rFonts w:asciiTheme="minorHAnsi" w:hAnsiTheme="minorHAnsi" w:cstheme="minorHAnsi"/>
-          <w:b/>
-          <w:bCs/>
-          <w:szCs w:val="24"/>
-        </w:rPr>
-      </w:pPr>
-    </w:p>
-    <w:p>
-      <w:pPr>
-        <w:ind w:firstLine="0"/>
-        <w:rPr>
-          <w:rFonts w:asciiTheme="minorHAnsi" w:hAnsiTheme="minorHAnsi" w:cstheme="minorHAnsi"/>
-          <w:b/>
-          <w:bCs/>
-          <w:szCs w:val="24"/>
-        </w:rPr>
-      </w:pPr>
-    </w:p>
-    <w:p>
-      <w:pPr>
-        <w:ind w:firstLine="0"/>
-        <w:rPr>
-          <w:rFonts w:asciiTheme="minorHAnsi" w:hAnsiTheme="minorHAnsi" w:cstheme="minorHAnsi"/>
-          <w:b/>
-          <w:bCs/>
-          <w:szCs w:val="24"/>
-        </w:rPr>
-      </w:pPr>
-    </w:p>
-    <w:p>
-      <w:pPr>
-        <w:ind w:firstLine="0"/>
-        <w:rPr>
-          <w:rFonts w:asciiTheme="minorHAnsi" w:hAnsiTheme="minorHAnsi" w:cstheme="minorHAnsi"/>
-          <w:b/>
-          <w:bCs/>
-          <w:szCs w:val="24"/>
-        </w:rPr>
-      </w:pPr>
-    </w:p>
-    <w:p>
-      <w:pPr>
-        <w:ind w:firstLine="0"/>
-        <w:rPr>
-          <w:rFonts w:asciiTheme="minorHAnsi" w:hAnsiTheme="minorHAnsi" w:cstheme="minorHAnsi"/>
-          <w:b/>
-          <w:bCs/>
-          <w:szCs w:val="24"/>
-        </w:rPr>
-      </w:pPr>
-    </w:p>
-    <w:p>
-      <w:pPr>
-        <w:ind w:firstLine="0"/>
-        <w:rPr>
-          <w:b/>
-        </w:rPr>
-      </w:pPr>
-      <w:r>
-        <w:rPr>
-          <w:rFonts w:asciiTheme="minorHAnsi" w:hAnsiTheme="minorHAnsi" w:cstheme="minorHAnsi"/>
-          <w:b/>
-          <w:bCs/>
-          <w:szCs w:val="24"/>
-        </w:rPr>
-        <w:t>2</w:t>
-      </w:r>
-      <w:r>
-        <w:rPr>
-          <w:rFonts w:asciiTheme="minorHAnsi" w:hAnsiTheme="minorHAnsi" w:cstheme="minorHAnsi"/>
-          <w:b/>
-          <w:bCs/>
-          <w:szCs w:val="24"/>
-        </w:rPr>
-        <w:t xml:space="preserve"> </w:t>
-      </w:r>
-      <w:r>
-        <w:rPr>
-          <w:rFonts w:asciiTheme="minorHAnsi" w:hAnsiTheme="minorHAnsi" w:cstheme="minorHAnsi"/>
-          <w:b/>
-          <w:bCs/>
-          <w:szCs w:val="24"/>
-        </w:rPr>
-        <w:t>REQUISITOS DO SISTEMA</w:t>
-      </w:r>
-    </w:p>
-    <w:p>
-      <w:pPr>
-        <w:ind w:firstLine="0"/>
-        <w:jc w:val="both"/>
-        <w:rPr>
-          <w:rFonts w:asciiTheme="minorHAnsi" w:hAnsiTheme="minorHAnsi" w:cstheme="minorHAnsi"/>
-          <w:szCs w:val="24"/>
-        </w:rPr>
-      </w:pPr>
-      <w:r>
-        <w:rPr>
-          <w:rFonts w:asciiTheme="minorHAnsi" w:hAnsiTheme="minorHAnsi" w:cstheme="minorHAnsi"/>
-          <w:szCs w:val="24"/>
-        </w:rPr>
-        <w:t>2.</w:t>
-      </w:r>
-      <w:r>
-        <w:rPr>
-          <w:rFonts w:asciiTheme="minorHAnsi" w:hAnsiTheme="minorHAnsi" w:cstheme="minorHAnsi"/>
-          <w:szCs w:val="24"/>
-        </w:rPr>
-        <w:t>1</w:t>
-      </w:r>
-      <w:r>
-        <w:rPr>
-          <w:rFonts w:asciiTheme="minorHAnsi" w:hAnsiTheme="minorHAnsi" w:cstheme="minorHAnsi"/>
-          <w:szCs w:val="24"/>
-        </w:rPr>
-        <w:t xml:space="preserve"> Requisitos funcionais</w:t>
-      </w:r>
-    </w:p>
-    <w:p>
-      <w:pPr>
-        <w:ind w:firstLine="0"/>
-        <w:jc w:val="both"/>
-        <w:rPr>
-          <w:rFonts w:asciiTheme="minorHAnsi" w:hAnsiTheme="minorHAnsi" w:cstheme="minorHAnsi"/>
-          <w:szCs w:val="24"/>
-        </w:rPr>
-      </w:pPr>
-      <w:r>
-        <w:rPr>
-          <w:rFonts w:asciiTheme="minorHAnsi" w:hAnsiTheme="minorHAnsi" w:cstheme="minorHAnsi"/>
-          <w:szCs w:val="24"/>
-        </w:rPr>
-        <w:t>Descrever sobre o que é os requisitos funcionais (dissertar, nada de pergunta e resposta)</w:t>
+        <w:jc w:val="both"/>
+        <w:rPr>
+          <w:rFonts w:asciiTheme="minorHAnsi" w:hAnsiTheme="minorHAnsi" w:cstheme="minorHAnsi"/>
+          <w:szCs w:val="24"/>
+        </w:rPr>
+      </w:pPr>
+      <w:r>
+        <w:rPr>
+          <w:rFonts w:asciiTheme="minorHAnsi" w:hAnsiTheme="minorHAnsi" w:cstheme="minorHAnsi"/>
+          <w:szCs w:val="24"/>
+        </w:rPr>
+        <w:t xml:space="preserve">Os requisitos </w:t>
+      </w:r>
+      <w:r>
+        <w:rPr>
+          <w:rFonts w:asciiTheme="minorHAnsi" w:hAnsiTheme="minorHAnsi" w:cstheme="minorHAnsi"/>
+          <w:szCs w:val="24"/>
+        </w:rPr>
+        <w:t xml:space="preserve">de sistema </w:t>
+      </w:r>
+      <w:r>
+        <w:rPr>
+          <w:rFonts w:asciiTheme="minorHAnsi" w:hAnsiTheme="minorHAnsi" w:cstheme="minorHAnsi"/>
+          <w:szCs w:val="24"/>
+        </w:rPr>
+        <w:t>funcionais são especificações que definem o comportamento e as funcionalidades de um sistema ou software, detalhando o que ele deve fazer para aten</w:t>
+      </w:r>
+      <w:r>
+        <w:rPr>
+          <w:rFonts w:asciiTheme="minorHAnsi" w:hAnsiTheme="minorHAnsi" w:cstheme="minorHAnsi"/>
+          <w:szCs w:val="24"/>
+        </w:rPr>
+        <w:t>der às necessidades do usuário.</w:t>
+      </w:r>
+      <w:r>
+        <w:rPr>
+          <w:rFonts w:asciiTheme="minorHAnsi" w:hAnsiTheme="minorHAnsi" w:cstheme="minorHAnsi"/>
+          <w:szCs w:val="24"/>
+        </w:rPr>
+        <w:t xml:space="preserve"> Portanto </w:t>
+      </w:r>
+      <w:r>
+        <w:rPr>
+          <w:rFonts w:asciiTheme="minorHAnsi" w:hAnsiTheme="minorHAnsi" w:cstheme="minorHAnsi"/>
+          <w:szCs w:val="24"/>
+        </w:rPr>
+        <w:t>são fundamentais para guiar o desenvolvimento, garantindo que o produto final cumpra os objetivos estabelecidos.</w:t>
       </w:r>
     </w:p>
     <w:tbl>
@@ -1956,7 +1824,6 @@
           <w:rFonts w:asciiTheme="minorHAnsi" w:hAnsiTheme="minorHAnsi" w:cstheme="minorHAnsi"/>
           <w:szCs w:val="24"/>
         </w:rPr>
-        <w:lastRenderedPageBreak/>
         <w:t>Entrada:</w:t>
       </w:r>
     </w:p>
@@ -2078,7 +1945,98 @@
           <w:rFonts w:asciiTheme="minorHAnsi" w:hAnsiTheme="minorHAnsi" w:cstheme="minorHAnsi"/>
           <w:szCs w:val="24"/>
         </w:rPr>
+        <w:t>ISBN</w:t>
+      </w:r>
+    </w:p>
+    <w:p>
+      <w:pPr>
+        <w:pStyle w:val="PargrafodaLista"/>
+        <w:numPr>
+          <w:ilvl w:val="0"/>
+          <w:numId w:val="22"/>
+        </w:numPr>
+        <w:jc w:val="both"/>
+        <w:rPr>
+          <w:rFonts w:asciiTheme="minorHAnsi" w:hAnsiTheme="minorHAnsi" w:cstheme="minorHAnsi"/>
+          <w:szCs w:val="24"/>
+        </w:rPr>
+      </w:pPr>
+      <w:r>
+        <w:rPr>
+          <w:rFonts w:asciiTheme="minorHAnsi" w:hAnsiTheme="minorHAnsi" w:cstheme="minorHAnsi"/>
+          <w:szCs w:val="24"/>
+        </w:rPr>
         <w:t>Quantidade total</w:t>
+      </w:r>
+      <w:r>
+        <w:rPr>
+          <w:rFonts w:asciiTheme="minorHAnsi" w:hAnsiTheme="minorHAnsi" w:cstheme="minorHAnsi"/>
+          <w:szCs w:val="24"/>
+        </w:rPr>
+        <w:t xml:space="preserve"> (obrigatório)</w:t>
+      </w:r>
+    </w:p>
+    <w:p>
+      <w:pPr>
+        <w:pStyle w:val="PargrafodaLista"/>
+        <w:numPr>
+          <w:ilvl w:val="0"/>
+          <w:numId w:val="22"/>
+        </w:numPr>
+        <w:jc w:val="both"/>
+        <w:rPr>
+          <w:rFonts w:asciiTheme="minorHAnsi" w:hAnsiTheme="minorHAnsi" w:cstheme="minorHAnsi"/>
+          <w:szCs w:val="24"/>
+        </w:rPr>
+      </w:pPr>
+      <w:r>
+        <w:rPr>
+          <w:rFonts w:asciiTheme="minorHAnsi" w:hAnsiTheme="minorHAnsi" w:cstheme="minorHAnsi"/>
+          <w:szCs w:val="24"/>
+        </w:rPr>
+        <w:t>Quantidade disponível (obrigatório)</w:t>
+      </w:r>
+    </w:p>
+    <w:p>
+      <w:pPr>
+        <w:pStyle w:val="PargrafodaLista"/>
+        <w:numPr>
+          <w:ilvl w:val="0"/>
+          <w:numId w:val="22"/>
+        </w:numPr>
+        <w:jc w:val="both"/>
+        <w:rPr>
+          <w:rFonts w:asciiTheme="minorHAnsi" w:hAnsiTheme="minorHAnsi" w:cstheme="minorHAnsi"/>
+          <w:szCs w:val="24"/>
+        </w:rPr>
+      </w:pPr>
+      <w:r>
+        <w:rPr>
+          <w:rFonts w:asciiTheme="minorHAnsi" w:hAnsiTheme="minorHAnsi" w:cstheme="minorHAnsi"/>
+          <w:szCs w:val="24"/>
+        </w:rPr>
+        <w:t>Valor de aquisição</w:t>
+      </w:r>
+    </w:p>
+    <w:p>
+      <w:pPr>
+        <w:pStyle w:val="PargrafodaLista"/>
+        <w:numPr>
+          <w:ilvl w:val="0"/>
+          <w:numId w:val="22"/>
+        </w:numPr>
+        <w:jc w:val="both"/>
+        <w:rPr>
+          <w:rFonts w:asciiTheme="minorHAnsi" w:hAnsiTheme="minorHAnsi" w:cstheme="minorHAnsi"/>
+          <w:szCs w:val="24"/>
+        </w:rPr>
+      </w:pPr>
+      <w:r>
+        <w:rPr>
+          <w:rFonts w:asciiTheme="minorHAnsi" w:hAnsiTheme="minorHAnsi" w:cstheme="minorHAnsi"/>
+          <w:szCs w:val="24"/>
+        </w:rPr>
+        <w:t>Status do livro emprestado</w:t>
       </w:r>
     </w:p>
     <w:p>
@@ -2124,6 +2082,7 @@
           <w:rFonts w:asciiTheme="minorHAnsi" w:hAnsiTheme="minorHAnsi" w:cstheme="minorHAnsi"/>
           <w:szCs w:val="24"/>
         </w:rPr>
+        <w:lastRenderedPageBreak/>
         <w:t>O sistema deve validar os campos obrigatórios.</w:t>
       </w:r>
     </w:p>
@@ -2637,6 +2596,7 @@
           <w:rFonts w:asciiTheme="minorHAnsi" w:hAnsiTheme="minorHAnsi" w:cstheme="minorHAnsi"/>
           <w:szCs w:val="24"/>
         </w:rPr>
+        <w:lastRenderedPageBreak/>
         <w:t>O sistema deve verificar se há empréstimos ativos ou pendentes associados ao livro.</w:t>
       </w:r>
     </w:p>
@@ -2812,10 +2772,7 @@
         <w:t xml:space="preserve">Descrição: </w:t>
       </w:r>
       <w:r>
-        <w:t>O sistema deve permitir que o usuário cadastre</w:t>
-      </w:r>
-      <w:r>
-        <w:t xml:space="preserve"> novos alunos.</w:t>
+        <w:t>O sistema deve permitir que o usuário cadastre novos alunos.</w:t>
       </w:r>
     </w:p>
     <w:p>
@@ -3118,7 +3075,6 @@
           <w:rFonts w:asciiTheme="minorHAnsi" w:hAnsiTheme="minorHAnsi" w:cstheme="minorHAnsi"/>
           <w:szCs w:val="24"/>
         </w:rPr>
-        <w:lastRenderedPageBreak/>
         <w:t>Saída:</w:t>
       </w:r>
     </w:p>
@@ -3162,10 +3118,7 @@
         </w:rPr>
       </w:pPr>
       <w:r>
-        <w:t>Mensagem de erro em caso de campos obrigatórios não preenchidos</w:t>
-      </w:r>
-      <w:r>
-        <w:t>.</w:t>
+        <w:t>Mensagem de erro em caso de campos obrigatórios não preenchidos.</w:t>
       </w:r>
     </w:p>
     <w:p>
@@ -3198,10 +3151,7 @@
         </w:rPr>
       </w:pPr>
       <w:r>
-        <w:t>O aluno cadastrado deve ser exibido</w:t>
-      </w:r>
-      <w:r>
-        <w:t xml:space="preserve"> na lista de alunos registrados</w:t>
+        <w:t>O aluno cadastrado deve ser exibido na lista de alunos registrados</w:t>
       </w:r>
       <w:r>
         <w:t>.</w:t>
@@ -3272,6 +3222,7 @@
           <w:rFonts w:asciiTheme="minorHAnsi" w:hAnsiTheme="minorHAnsi" w:cstheme="minorHAnsi"/>
           <w:szCs w:val="24"/>
         </w:rPr>
+        <w:lastRenderedPageBreak/>
         <w:t xml:space="preserve">Descrição: </w:t>
       </w:r>
       <w:r>
@@ -3619,68 +3570,59 @@
           <w:bCs/>
           <w:szCs w:val="24"/>
         </w:rPr>
-        <w:t>2.2.6</w:t>
-      </w:r>
-      <w:r>
-        <w:rPr>
-          <w:rFonts w:asciiTheme="minorHAnsi" w:hAnsiTheme="minorHAnsi" w:cstheme="minorHAnsi"/>
-          <w:b/>
-          <w:bCs/>
-          <w:szCs w:val="24"/>
-        </w:rPr>
+        <w:t xml:space="preserve">2.2.6 </w:t>
+      </w:r>
+      <w:r>
+        <w:rPr>
+          <w:rFonts w:asciiTheme="minorHAnsi" w:hAnsiTheme="minorHAnsi" w:cstheme="minorHAnsi"/>
+          <w:b/>
+          <w:szCs w:val="24"/>
+        </w:rPr>
+        <w:t>RF006</w:t>
+      </w:r>
+      <w:r>
+        <w:rPr>
+          <w:rFonts w:asciiTheme="minorHAnsi" w:hAnsiTheme="minorHAnsi" w:cstheme="minorHAnsi"/>
+          <w:b/>
+          <w:szCs w:val="24"/>
+        </w:rPr>
+        <w:t xml:space="preserve"> – </w:t>
+      </w:r>
+      <w:r>
+        <w:rPr>
+          <w:rFonts w:asciiTheme="minorHAnsi" w:hAnsiTheme="minorHAnsi" w:cstheme="minorHAnsi"/>
+          <w:b/>
+          <w:szCs w:val="24"/>
+        </w:rPr>
+        <w:t>Excluir Aluno</w:t>
+      </w:r>
+    </w:p>
+    <w:p>
+      <w:pPr>
+        <w:jc w:val="both"/>
+        <w:rPr>
+          <w:rFonts w:asciiTheme="minorHAnsi" w:hAnsiTheme="minorHAnsi" w:cstheme="minorHAnsi"/>
+          <w:szCs w:val="24"/>
+        </w:rPr>
+      </w:pPr>
+      <w:r>
+        <w:rPr>
+          <w:rFonts w:asciiTheme="minorHAnsi" w:hAnsiTheme="minorHAnsi" w:cstheme="minorHAnsi"/>
+          <w:szCs w:val="24"/>
+        </w:rPr>
+        <w:t>Descrição</w:t>
+      </w:r>
+      <w:r>
+        <w:rPr>
+          <w:rFonts w:asciiTheme="minorHAnsi" w:hAnsiTheme="minorHAnsi" w:cstheme="minorHAnsi"/>
+          <w:szCs w:val="24"/>
+        </w:rPr>
+        <w:t>:</w:t>
+      </w:r>
+      <w:r>
         <w:t xml:space="preserve"> </w:t>
       </w:r>
       <w:r>
-        <w:rPr>
-          <w:rFonts w:asciiTheme="minorHAnsi" w:hAnsiTheme="minorHAnsi" w:cstheme="minorHAnsi"/>
-          <w:b/>
-          <w:szCs w:val="24"/>
-        </w:rPr>
-        <w:t>RF006</w:t>
-      </w:r>
-      <w:r>
-        <w:rPr>
-          <w:rFonts w:asciiTheme="minorHAnsi" w:hAnsiTheme="minorHAnsi" w:cstheme="minorHAnsi"/>
-          <w:b/>
-          <w:szCs w:val="24"/>
-        </w:rPr>
-        <w:t xml:space="preserve"> – </w:t>
-      </w:r>
-      <w:r>
-        <w:rPr>
-          <w:rFonts w:asciiTheme="minorHAnsi" w:hAnsiTheme="minorHAnsi" w:cstheme="minorHAnsi"/>
-          <w:b/>
-          <w:szCs w:val="24"/>
-        </w:rPr>
-        <w:t>Excluir Aluno</w:t>
-      </w:r>
-    </w:p>
-    <w:p>
-      <w:pPr>
-        <w:jc w:val="both"/>
-        <w:rPr>
-          <w:rFonts w:asciiTheme="minorHAnsi" w:hAnsiTheme="minorHAnsi" w:cstheme="minorHAnsi"/>
-          <w:szCs w:val="24"/>
-        </w:rPr>
-      </w:pPr>
-      <w:r>
-        <w:rPr>
-          <w:rFonts w:asciiTheme="minorHAnsi" w:hAnsiTheme="minorHAnsi" w:cstheme="minorHAnsi"/>
-          <w:szCs w:val="24"/>
-        </w:rPr>
-        <w:t>Descrição</w:t>
-      </w:r>
-      <w:r>
-        <w:rPr>
-          <w:rFonts w:asciiTheme="minorHAnsi" w:hAnsiTheme="minorHAnsi" w:cstheme="minorHAnsi"/>
-          <w:szCs w:val="24"/>
-        </w:rPr>
-        <w:t>:</w:t>
-      </w:r>
-      <w:r>
-        <w:t xml:space="preserve"> </w:t>
-      </w:r>
-      <w:r>
         <w:t>O sistema deve permitir que o usuário exclua alunos previamente cadastrados no sistema.</w:t>
       </w:r>
     </w:p>
@@ -3713,7 +3655,6 @@
           <w:rFonts w:asciiTheme="minorHAnsi" w:hAnsiTheme="minorHAnsi" w:cstheme="minorHAnsi"/>
           <w:szCs w:val="24"/>
         </w:rPr>
-        <w:lastRenderedPageBreak/>
         <w:t>Entrada:</w:t>
       </w:r>
     </w:p>
@@ -3764,13 +3705,7 @@
         </w:rPr>
       </w:pPr>
       <w:r>
-        <w:t>S</w:t>
-      </w:r>
-      <w:r>
-        <w:t>istema deve garantir que o aluno seja removido</w:t>
-      </w:r>
-      <w:r>
-        <w:t>.</w:t>
+        <w:t>Sistema deve garantir que o aluno seja removido.</w:t>
       </w:r>
     </w:p>
     <w:p>
@@ -3787,10 +3722,7 @@
         </w:rPr>
       </w:pPr>
       <w:r>
-        <w:t>O sistema deve validar se o RA informado corresponde a um aluno cadastrado</w:t>
-      </w:r>
-      <w:r>
-        <w:t>.</w:t>
+        <w:t>O sistema deve validar se o RA informado corresponde a um aluno cadastrado.</w:t>
       </w:r>
     </w:p>
     <w:p>
@@ -3823,6 +3755,7 @@
         </w:rPr>
       </w:pPr>
       <w:r>
+        <w:lastRenderedPageBreak/>
         <w:t>Mensagem de sucesso ao excluir o aluno.</w:t>
       </w:r>
     </w:p>
@@ -4275,668 +4208,924 @@
     </w:p>
     <w:p>
       <w:pPr>
-        <w:jc w:val="both"/>
-        <w:rPr>
-          <w:rFonts w:asciiTheme="minorHAnsi" w:hAnsiTheme="minorHAnsi" w:cstheme="minorHAnsi"/>
-          <w:szCs w:val="24"/>
-        </w:rPr>
-      </w:pPr>
-    </w:p>
-    <w:p>
-      <w:pPr>
-        <w:jc w:val="both"/>
-        <w:rPr>
-          <w:rFonts w:asciiTheme="minorHAnsi" w:hAnsiTheme="minorHAnsi" w:cstheme="minorHAnsi"/>
-          <w:szCs w:val="24"/>
-        </w:rPr>
-      </w:pPr>
-    </w:p>
-    <w:p>
-      <w:pPr>
-        <w:jc w:val="both"/>
-        <w:rPr>
-          <w:rFonts w:asciiTheme="minorHAnsi" w:hAnsiTheme="minorHAnsi" w:cstheme="minorHAnsi"/>
-          <w:szCs w:val="24"/>
-        </w:rPr>
-      </w:pPr>
-    </w:p>
-    <w:p>
-      <w:pPr>
-        <w:jc w:val="both"/>
-        <w:rPr>
-          <w:rFonts w:asciiTheme="minorHAnsi" w:hAnsiTheme="minorHAnsi" w:cstheme="minorHAnsi"/>
-          <w:szCs w:val="24"/>
-        </w:rPr>
-      </w:pPr>
-    </w:p>
-    <w:p>
-      <w:pPr>
-        <w:jc w:val="both"/>
-        <w:rPr>
-          <w:rFonts w:asciiTheme="minorHAnsi" w:hAnsiTheme="minorHAnsi" w:cstheme="minorHAnsi"/>
-          <w:szCs w:val="24"/>
-        </w:rPr>
-      </w:pPr>
-    </w:p>
-    <w:p>
-      <w:pPr>
-        <w:jc w:val="both"/>
-        <w:rPr>
-          <w:rFonts w:asciiTheme="minorHAnsi" w:hAnsiTheme="minorHAnsi" w:cstheme="minorHAnsi"/>
-          <w:szCs w:val="24"/>
-        </w:rPr>
-      </w:pPr>
-    </w:p>
-    <w:p>
-      <w:pPr>
-        <w:jc w:val="both"/>
-        <w:rPr>
-          <w:rFonts w:asciiTheme="minorHAnsi" w:hAnsiTheme="minorHAnsi" w:cstheme="minorHAnsi"/>
-          <w:szCs w:val="24"/>
-        </w:rPr>
-      </w:pPr>
-    </w:p>
-    <w:p>
-      <w:pPr>
-        <w:jc w:val="both"/>
-        <w:rPr>
-          <w:rFonts w:asciiTheme="minorHAnsi" w:hAnsiTheme="minorHAnsi" w:cstheme="minorHAnsi"/>
-          <w:szCs w:val="24"/>
-        </w:rPr>
-      </w:pPr>
-    </w:p>
-    <w:p>
-      <w:pPr>
-        <w:jc w:val="both"/>
-        <w:rPr>
-          <w:rFonts w:asciiTheme="minorHAnsi" w:hAnsiTheme="minorHAnsi" w:cstheme="minorHAnsi"/>
-          <w:szCs w:val="24"/>
-        </w:rPr>
-      </w:pPr>
-    </w:p>
-    <w:p>
-      <w:pPr>
-        <w:jc w:val="both"/>
-        <w:rPr>
-          <w:rFonts w:asciiTheme="minorHAnsi" w:hAnsiTheme="minorHAnsi" w:cstheme="minorHAnsi"/>
-          <w:szCs w:val="24"/>
-        </w:rPr>
-      </w:pPr>
-    </w:p>
-    <w:p>
-      <w:pPr>
-        <w:jc w:val="both"/>
-        <w:rPr>
-          <w:rFonts w:asciiTheme="minorHAnsi" w:hAnsiTheme="minorHAnsi" w:cstheme="minorHAnsi"/>
-          <w:szCs w:val="24"/>
-        </w:rPr>
-      </w:pPr>
-    </w:p>
-    <w:p>
-      <w:pPr>
-        <w:jc w:val="both"/>
-        <w:rPr>
-          <w:rFonts w:asciiTheme="minorHAnsi" w:hAnsiTheme="minorHAnsi" w:cstheme="minorHAnsi"/>
-          <w:szCs w:val="24"/>
-        </w:rPr>
-      </w:pPr>
-    </w:p>
-    <w:p>
-      <w:pPr>
-        <w:jc w:val="both"/>
-        <w:rPr>
-          <w:rFonts w:asciiTheme="minorHAnsi" w:hAnsiTheme="minorHAnsi" w:cstheme="minorHAnsi"/>
-          <w:szCs w:val="24"/>
-        </w:rPr>
-      </w:pPr>
-    </w:p>
-    <w:p>
-      <w:pPr>
-        <w:jc w:val="both"/>
-        <w:rPr>
-          <w:rFonts w:asciiTheme="minorHAnsi" w:hAnsiTheme="minorHAnsi" w:cstheme="minorHAnsi"/>
-          <w:szCs w:val="24"/>
-        </w:rPr>
-      </w:pPr>
-    </w:p>
-    <w:p>
-      <w:pPr>
-        <w:jc w:val="both"/>
-        <w:rPr>
-          <w:rFonts w:asciiTheme="minorHAnsi" w:hAnsiTheme="minorHAnsi" w:cstheme="minorHAnsi"/>
-          <w:szCs w:val="24"/>
-        </w:rPr>
-      </w:pPr>
-    </w:p>
-    <w:p>
-      <w:pPr>
-        <w:jc w:val="both"/>
-        <w:rPr>
-          <w:rFonts w:asciiTheme="minorHAnsi" w:hAnsiTheme="minorHAnsi" w:cstheme="minorHAnsi"/>
-          <w:szCs w:val="24"/>
-        </w:rPr>
-      </w:pPr>
-    </w:p>
-    <w:p>
-      <w:pPr>
-        <w:jc w:val="both"/>
-        <w:rPr>
-          <w:rFonts w:asciiTheme="minorHAnsi" w:hAnsiTheme="minorHAnsi" w:cstheme="minorHAnsi"/>
-          <w:szCs w:val="24"/>
-        </w:rPr>
-      </w:pPr>
-    </w:p>
-    <w:p>
-      <w:pPr>
-        <w:jc w:val="both"/>
-        <w:rPr>
-          <w:rFonts w:asciiTheme="minorHAnsi" w:hAnsiTheme="minorHAnsi" w:cstheme="minorHAnsi"/>
-          <w:szCs w:val="24"/>
-        </w:rPr>
-      </w:pPr>
-    </w:p>
-    <w:p>
-      <w:pPr>
-        <w:jc w:val="both"/>
-        <w:rPr>
-          <w:rFonts w:asciiTheme="minorHAnsi" w:hAnsiTheme="minorHAnsi" w:cstheme="minorHAnsi"/>
-          <w:szCs w:val="24"/>
-        </w:rPr>
-      </w:pPr>
-    </w:p>
-    <w:p>
-      <w:pPr>
-        <w:jc w:val="both"/>
-        <w:rPr>
-          <w:rFonts w:asciiTheme="minorHAnsi" w:hAnsiTheme="minorHAnsi" w:cstheme="minorHAnsi"/>
-          <w:szCs w:val="24"/>
-        </w:rPr>
-      </w:pPr>
-    </w:p>
-    <w:p>
-      <w:pPr>
-        <w:jc w:val="both"/>
-        <w:rPr>
-          <w:rFonts w:asciiTheme="minorHAnsi" w:hAnsiTheme="minorHAnsi" w:cstheme="minorHAnsi"/>
-          <w:szCs w:val="24"/>
-        </w:rPr>
-      </w:pPr>
-    </w:p>
-    <w:p>
-      <w:pPr>
-        <w:jc w:val="both"/>
-        <w:rPr>
-          <w:rFonts w:asciiTheme="minorHAnsi" w:hAnsiTheme="minorHAnsi" w:cstheme="minorHAnsi"/>
-          <w:szCs w:val="24"/>
-        </w:rPr>
-      </w:pPr>
-    </w:p>
-    <w:p>
-      <w:pPr>
-        <w:jc w:val="both"/>
-        <w:rPr>
-          <w:rFonts w:asciiTheme="minorHAnsi" w:hAnsiTheme="minorHAnsi" w:cstheme="minorHAnsi"/>
-          <w:szCs w:val="24"/>
-        </w:rPr>
-      </w:pPr>
-    </w:p>
-    <w:p>
-      <w:pPr>
-        <w:jc w:val="both"/>
-        <w:rPr>
-          <w:rFonts w:asciiTheme="minorHAnsi" w:hAnsiTheme="minorHAnsi" w:cstheme="minorHAnsi"/>
-          <w:szCs w:val="24"/>
-        </w:rPr>
-      </w:pPr>
-    </w:p>
-    <w:p>
-      <w:pPr>
-        <w:jc w:val="both"/>
-        <w:rPr>
-          <w:rFonts w:asciiTheme="minorHAnsi" w:hAnsiTheme="minorHAnsi" w:cstheme="minorHAnsi"/>
-          <w:szCs w:val="24"/>
-        </w:rPr>
-      </w:pPr>
-    </w:p>
-    <w:p>
-      <w:pPr>
-        <w:jc w:val="both"/>
-        <w:rPr>
-          <w:rFonts w:asciiTheme="minorHAnsi" w:hAnsiTheme="minorHAnsi" w:cstheme="minorHAnsi"/>
-          <w:szCs w:val="24"/>
-        </w:rPr>
-      </w:pPr>
-    </w:p>
-    <w:p>
-      <w:pPr>
-        <w:jc w:val="both"/>
-        <w:rPr>
-          <w:rFonts w:asciiTheme="minorHAnsi" w:hAnsiTheme="minorHAnsi" w:cstheme="minorHAnsi"/>
-          <w:szCs w:val="24"/>
-        </w:rPr>
-      </w:pPr>
-    </w:p>
-    <w:p>
-      <w:pPr>
-        <w:jc w:val="both"/>
-        <w:rPr>
-          <w:rFonts w:asciiTheme="minorHAnsi" w:hAnsiTheme="minorHAnsi" w:cstheme="minorHAnsi"/>
-          <w:szCs w:val="24"/>
-        </w:rPr>
-      </w:pPr>
-    </w:p>
-    <w:p>
-      <w:pPr>
-        <w:jc w:val="both"/>
-        <w:rPr>
-          <w:rFonts w:asciiTheme="minorHAnsi" w:hAnsiTheme="minorHAnsi" w:cstheme="minorHAnsi"/>
-          <w:szCs w:val="24"/>
-        </w:rPr>
-      </w:pPr>
-    </w:p>
-    <w:p>
-      <w:pPr>
-        <w:jc w:val="both"/>
-        <w:rPr>
-          <w:rFonts w:asciiTheme="minorHAnsi" w:hAnsiTheme="minorHAnsi" w:cstheme="minorHAnsi"/>
-          <w:szCs w:val="24"/>
-        </w:rPr>
-      </w:pPr>
-    </w:p>
-    <w:p>
-      <w:pPr>
-        <w:jc w:val="both"/>
-        <w:rPr>
-          <w:rFonts w:asciiTheme="minorHAnsi" w:hAnsiTheme="minorHAnsi" w:cstheme="minorHAnsi"/>
-          <w:szCs w:val="24"/>
-        </w:rPr>
-      </w:pPr>
-    </w:p>
-    <w:p>
-      <w:pPr>
-        <w:jc w:val="both"/>
-        <w:rPr>
-          <w:rFonts w:asciiTheme="minorHAnsi" w:hAnsiTheme="minorHAnsi" w:cstheme="minorHAnsi"/>
-          <w:szCs w:val="24"/>
-        </w:rPr>
-      </w:pPr>
-      <w:r>
-        <w:rPr>
-          <w:rFonts w:asciiTheme="minorHAnsi" w:hAnsiTheme="minorHAnsi" w:cstheme="minorHAnsi"/>
-          <w:szCs w:val="24"/>
-        </w:rPr>
-        <w:t xml:space="preserve">3 DIAGRAMAS </w:t>
-      </w:r>
-      <w:r>
-        <w:rPr>
-          <w:rFonts w:asciiTheme="minorHAnsi" w:hAnsiTheme="minorHAnsi" w:cstheme="minorHAnsi"/>
-          <w:szCs w:val="24"/>
-        </w:rPr>
-        <w:t>DO SISTEMA</w:t>
-      </w:r>
-    </w:p>
-    <w:p>
-      <w:pPr>
-        <w:jc w:val="both"/>
-        <w:rPr>
-          <w:rFonts w:asciiTheme="minorHAnsi" w:hAnsiTheme="minorHAnsi" w:cstheme="minorHAnsi"/>
-          <w:szCs w:val="24"/>
-        </w:rPr>
-      </w:pPr>
-    </w:p>
-    <w:p>
-      <w:pPr>
-        <w:jc w:val="both"/>
-        <w:rPr>
-          <w:rFonts w:asciiTheme="minorHAnsi" w:hAnsiTheme="minorHAnsi" w:cstheme="minorHAnsi"/>
-          <w:szCs w:val="24"/>
-        </w:rPr>
-      </w:pPr>
-      <w:r>
-        <w:rPr>
-          <w:rFonts w:asciiTheme="minorHAnsi" w:hAnsiTheme="minorHAnsi" w:cstheme="minorHAnsi"/>
-          <w:szCs w:val="24"/>
-        </w:rPr>
-        <w:t>3.1</w:t>
-      </w:r>
-      <w:r>
-        <w:rPr>
-          <w:rFonts w:asciiTheme="minorHAnsi" w:hAnsiTheme="minorHAnsi" w:cstheme="minorHAnsi"/>
-          <w:szCs w:val="24"/>
-        </w:rPr>
-        <w:t xml:space="preserve"> Diagrama de Classe</w:t>
-      </w:r>
-    </w:p>
-    <w:p>
-      <w:pPr>
-        <w:jc w:val="both"/>
-        <w:rPr>
-          <w:rFonts w:asciiTheme="minorHAnsi" w:hAnsiTheme="minorHAnsi" w:cstheme="minorHAnsi"/>
-          <w:szCs w:val="24"/>
-        </w:rPr>
-      </w:pPr>
-      <w:r>
-        <w:rPr>
-          <w:rFonts w:asciiTheme="minorHAnsi" w:hAnsiTheme="minorHAnsi" w:cstheme="minorHAnsi"/>
-          <w:szCs w:val="24"/>
+        <w:shd w:val="clear" w:color="auto" w:fill="FFFFFF"/>
+        <w:tabs>
+          <w:tab w:val="left" w:pos="916"/>
+          <w:tab w:val="left" w:pos="1832"/>
+          <w:tab w:val="left" w:pos="2748"/>
+          <w:tab w:val="left" w:pos="3664"/>
+          <w:tab w:val="left" w:pos="4580"/>
+          <w:tab w:val="left" w:pos="5496"/>
+          <w:tab w:val="left" w:pos="6412"/>
+          <w:tab w:val="left" w:pos="7328"/>
+          <w:tab w:val="left" w:pos="8244"/>
+          <w:tab w:val="left" w:pos="9160"/>
+          <w:tab w:val="left" w:pos="10076"/>
+          <w:tab w:val="left" w:pos="10992"/>
+          <w:tab w:val="left" w:pos="11908"/>
+          <w:tab w:val="left" w:pos="12824"/>
+          <w:tab w:val="left" w:pos="13740"/>
+          <w:tab w:val="left" w:pos="14656"/>
+        </w:tabs>
+        <w:spacing w:line="240" w:lineRule="auto"/>
+        <w:ind w:firstLine="0"/>
+        <w:rPr>
+          <w:rFonts w:eastAsia="Times New Roman" w:cs="Arial"/>
+          <w:b/>
+          <w:color w:val="000000"/>
+          <w:szCs w:val="24"/>
+          <w:lang w:eastAsia="pt-BR"/>
+        </w:rPr>
+      </w:pPr>
+      <w:r>
+        <w:rPr>
+          <w:rFonts w:eastAsia="Times New Roman" w:cs="Arial"/>
+          <w:b/>
+          <w:color w:val="000000"/>
+          <w:szCs w:val="24"/>
+          <w:lang w:eastAsia="pt-BR"/>
+        </w:rPr>
+        <w:t>SPRINT 2</w:t>
+      </w:r>
+    </w:p>
+    <w:p>
+      <w:pPr>
+        <w:shd w:val="clear" w:color="auto" w:fill="FFFFFF"/>
+        <w:tabs>
+          <w:tab w:val="left" w:pos="916"/>
+          <w:tab w:val="left" w:pos="1832"/>
+          <w:tab w:val="left" w:pos="2748"/>
+          <w:tab w:val="left" w:pos="3664"/>
+          <w:tab w:val="left" w:pos="4580"/>
+          <w:tab w:val="left" w:pos="5496"/>
+          <w:tab w:val="left" w:pos="6412"/>
+          <w:tab w:val="left" w:pos="7328"/>
+          <w:tab w:val="left" w:pos="8244"/>
+          <w:tab w:val="left" w:pos="9160"/>
+          <w:tab w:val="left" w:pos="10076"/>
+          <w:tab w:val="left" w:pos="10992"/>
+          <w:tab w:val="left" w:pos="11908"/>
+          <w:tab w:val="left" w:pos="12824"/>
+          <w:tab w:val="left" w:pos="13740"/>
+          <w:tab w:val="left" w:pos="14656"/>
+        </w:tabs>
+        <w:spacing w:line="240" w:lineRule="auto"/>
+        <w:ind w:firstLine="0"/>
+        <w:rPr>
+          <w:rFonts w:eastAsia="Times New Roman" w:cs="Arial"/>
+          <w:b/>
+          <w:color w:val="000000"/>
+          <w:szCs w:val="24"/>
+          <w:lang w:eastAsia="pt-BR"/>
+        </w:rPr>
+      </w:pPr>
+    </w:p>
+    <w:p>
+      <w:pPr>
+        <w:pStyle w:val="Pr-formataoHTML"/>
+        <w:shd w:val="clear" w:color="auto" w:fill="FFFFFF"/>
+        <w:rPr>
+          <w:rFonts w:ascii="Arial" w:hAnsi="Arial" w:cs="Arial"/>
+          <w:b/>
+          <w:color w:val="000000"/>
+          <w:sz w:val="24"/>
+          <w:szCs w:val="24"/>
+        </w:rPr>
+      </w:pPr>
+      <w:r>
+        <w:rPr>
+          <w:rFonts w:ascii="Arial" w:hAnsi="Arial" w:cs="Arial"/>
+          <w:b/>
+          <w:color w:val="000000"/>
+          <w:sz w:val="24"/>
+          <w:szCs w:val="24"/>
+        </w:rPr>
+        <w:t>3 DIAGRAMAS DO SISTEMA</w:t>
+      </w:r>
+    </w:p>
+    <w:p>
+      <w:pPr>
+        <w:shd w:val="clear" w:color="auto" w:fill="FFFFFF"/>
+        <w:tabs>
+          <w:tab w:val="left" w:pos="916"/>
+          <w:tab w:val="left" w:pos="1832"/>
+          <w:tab w:val="left" w:pos="2748"/>
+          <w:tab w:val="left" w:pos="3664"/>
+          <w:tab w:val="left" w:pos="4580"/>
+          <w:tab w:val="left" w:pos="5496"/>
+          <w:tab w:val="left" w:pos="6412"/>
+          <w:tab w:val="left" w:pos="7328"/>
+          <w:tab w:val="left" w:pos="8244"/>
+          <w:tab w:val="left" w:pos="9160"/>
+          <w:tab w:val="left" w:pos="10076"/>
+          <w:tab w:val="left" w:pos="10992"/>
+          <w:tab w:val="left" w:pos="11908"/>
+          <w:tab w:val="left" w:pos="12824"/>
+          <w:tab w:val="left" w:pos="13740"/>
+          <w:tab w:val="left" w:pos="14656"/>
+        </w:tabs>
+        <w:spacing w:line="240" w:lineRule="auto"/>
+        <w:ind w:firstLine="0"/>
+        <w:rPr>
+          <w:rFonts w:asciiTheme="minorHAnsi" w:eastAsia="Times New Roman" w:hAnsiTheme="minorHAnsi" w:cstheme="minorHAnsi"/>
+          <w:color w:val="000000"/>
+          <w:szCs w:val="24"/>
+          <w:lang w:eastAsia="pt-BR"/>
+        </w:rPr>
+      </w:pPr>
+    </w:p>
+    <w:p>
+      <w:pPr>
+        <w:shd w:val="clear" w:color="auto" w:fill="FFFFFF"/>
+        <w:tabs>
+          <w:tab w:val="left" w:pos="916"/>
+          <w:tab w:val="left" w:pos="1832"/>
+          <w:tab w:val="left" w:pos="2748"/>
+          <w:tab w:val="left" w:pos="3664"/>
+          <w:tab w:val="left" w:pos="4580"/>
+          <w:tab w:val="left" w:pos="5496"/>
+          <w:tab w:val="left" w:pos="6412"/>
+          <w:tab w:val="left" w:pos="7328"/>
+          <w:tab w:val="left" w:pos="8244"/>
+          <w:tab w:val="left" w:pos="9160"/>
+          <w:tab w:val="left" w:pos="10076"/>
+          <w:tab w:val="left" w:pos="10992"/>
+          <w:tab w:val="left" w:pos="11908"/>
+          <w:tab w:val="left" w:pos="12824"/>
+          <w:tab w:val="left" w:pos="13740"/>
+          <w:tab w:val="left" w:pos="14656"/>
+        </w:tabs>
+        <w:spacing w:line="240" w:lineRule="auto"/>
+        <w:ind w:firstLine="0"/>
+        <w:rPr>
+          <w:rFonts w:eastAsia="Times New Roman" w:cs="Arial"/>
+          <w:color w:val="000000"/>
+          <w:szCs w:val="24"/>
+          <w:lang w:eastAsia="pt-BR"/>
+        </w:rPr>
+      </w:pPr>
+      <w:r>
+        <w:rPr>
+          <w:rFonts w:eastAsia="Times New Roman" w:cs="Arial"/>
+          <w:color w:val="000000"/>
+          <w:szCs w:val="24"/>
+          <w:lang w:eastAsia="pt-BR"/>
+        </w:rPr>
+        <w:t>Os diagramas são ferramentas essenciais para programadores e o desenvolvimento de sistemas, pois oferecem uma visão cla</w:t>
+      </w:r>
+      <w:r>
+        <w:rPr>
+          <w:rFonts w:eastAsia="Times New Roman" w:cs="Arial"/>
+          <w:color w:val="000000"/>
+          <w:szCs w:val="24"/>
+          <w:lang w:eastAsia="pt-BR"/>
+        </w:rPr>
+        <w:t xml:space="preserve">ra e organizada da arquitetura </w:t>
+      </w:r>
+      <w:r>
+        <w:rPr>
+          <w:rFonts w:eastAsia="Times New Roman" w:cs="Arial"/>
+          <w:color w:val="000000"/>
+          <w:szCs w:val="24"/>
+          <w:lang w:eastAsia="pt-BR"/>
+        </w:rPr>
+        <w:t xml:space="preserve">dos fluxos de dados e das interações entre componentes. Eles facilitam a comunicação entre </w:t>
+      </w:r>
+      <w:r>
+        <w:rPr>
+          <w:rFonts w:eastAsia="Times New Roman" w:cs="Arial"/>
+          <w:color w:val="000000"/>
+          <w:szCs w:val="24"/>
+          <w:lang w:eastAsia="pt-BR"/>
+        </w:rPr>
+        <w:t>equipes técnicas e não técnicas</w:t>
+      </w:r>
+      <w:r>
+        <w:rPr>
+          <w:rFonts w:eastAsia="Times New Roman" w:cs="Arial"/>
+          <w:color w:val="000000"/>
+          <w:szCs w:val="24"/>
+          <w:lang w:eastAsia="pt-BR"/>
+        </w:rPr>
+        <w:t xml:space="preserve"> permitindo que todos compreendam melhor o funci</w:t>
+      </w:r>
+      <w:r>
+        <w:rPr>
+          <w:rFonts w:eastAsia="Times New Roman" w:cs="Arial"/>
+          <w:color w:val="000000"/>
+          <w:szCs w:val="24"/>
+          <w:lang w:eastAsia="pt-BR"/>
+        </w:rPr>
+        <w:t xml:space="preserve">onamento do sistema, além disso ajudam a identificar </w:t>
+      </w:r>
+      <w:r>
+        <w:rPr>
+          <w:rFonts w:eastAsia="Times New Roman" w:cs="Arial"/>
+          <w:color w:val="000000"/>
+          <w:szCs w:val="24"/>
+          <w:lang w:eastAsia="pt-BR"/>
+        </w:rPr>
+        <w:t xml:space="preserve">problemas e otimizar </w:t>
+      </w:r>
+      <w:r>
+        <w:rPr>
+          <w:rFonts w:eastAsia="Times New Roman" w:cs="Arial"/>
+          <w:color w:val="000000"/>
+          <w:szCs w:val="24"/>
+          <w:lang w:eastAsia="pt-BR"/>
         </w:rPr>
         <w:lastRenderedPageBreak/>
-        <w:t>A escrita deve ser direcionada para a importância do diagrama de classe para o sistema/ programador e inserir a imagem</w:t>
-      </w:r>
-    </w:p>
-    <w:p>
-      <w:pPr>
-        <w:jc w:val="both"/>
-        <w:rPr>
-          <w:rFonts w:asciiTheme="minorHAnsi" w:hAnsiTheme="minorHAnsi" w:cstheme="minorHAnsi"/>
-          <w:szCs w:val="24"/>
-        </w:rPr>
-      </w:pPr>
-    </w:p>
-    <w:p>
-      <w:pPr>
-        <w:jc w:val="both"/>
-        <w:rPr>
-          <w:rFonts w:asciiTheme="minorHAnsi" w:hAnsiTheme="minorHAnsi" w:cstheme="minorHAnsi"/>
-          <w:szCs w:val="24"/>
-        </w:rPr>
-      </w:pPr>
-    </w:p>
-    <w:p>
-      <w:pPr>
-        <w:jc w:val="both"/>
-        <w:rPr>
-          <w:rFonts w:asciiTheme="minorHAnsi" w:hAnsiTheme="minorHAnsi" w:cstheme="minorHAnsi"/>
-          <w:szCs w:val="24"/>
-        </w:rPr>
-      </w:pPr>
-    </w:p>
-    <w:p>
-      <w:pPr>
-        <w:jc w:val="both"/>
-        <w:rPr>
-          <w:rFonts w:asciiTheme="minorHAnsi" w:hAnsiTheme="minorHAnsi" w:cstheme="minorHAnsi"/>
-          <w:szCs w:val="24"/>
-        </w:rPr>
-      </w:pPr>
-    </w:p>
-    <w:p>
-      <w:pPr>
-        <w:jc w:val="both"/>
-        <w:rPr>
-          <w:rFonts w:asciiTheme="minorHAnsi" w:hAnsiTheme="minorHAnsi" w:cstheme="minorHAnsi"/>
-          <w:szCs w:val="24"/>
-        </w:rPr>
-      </w:pPr>
-      <w:r>
-        <w:rPr>
-          <w:rFonts w:asciiTheme="minorHAnsi" w:hAnsiTheme="minorHAnsi" w:cstheme="minorHAnsi"/>
-          <w:szCs w:val="24"/>
-        </w:rPr>
-        <w:t>3.2</w:t>
-      </w:r>
-      <w:r>
-        <w:rPr>
-          <w:rFonts w:asciiTheme="minorHAnsi" w:hAnsiTheme="minorHAnsi" w:cstheme="minorHAnsi"/>
-          <w:szCs w:val="24"/>
-        </w:rPr>
-        <w:t xml:space="preserve"> Banco de Dados</w:t>
-      </w:r>
-    </w:p>
-    <w:p>
-      <w:pPr>
-        <w:jc w:val="both"/>
-        <w:rPr>
-          <w:rFonts w:asciiTheme="minorHAnsi" w:hAnsiTheme="minorHAnsi" w:cstheme="minorHAnsi"/>
-          <w:szCs w:val="24"/>
-        </w:rPr>
-      </w:pPr>
-      <w:r>
-        <w:rPr>
-          <w:rFonts w:asciiTheme="minorHAnsi" w:hAnsiTheme="minorHAnsi" w:cstheme="minorHAnsi"/>
-          <w:szCs w:val="24"/>
-        </w:rPr>
-        <w:t>Nesse capítulo deve dissertar sobre o banco utilizado, e suas características.</w:t>
-      </w:r>
-    </w:p>
-    <w:p>
-      <w:pPr>
-        <w:jc w:val="both"/>
-        <w:rPr>
-          <w:rFonts w:asciiTheme="minorHAnsi" w:hAnsiTheme="minorHAnsi" w:cstheme="minorHAnsi"/>
-          <w:szCs w:val="24"/>
-        </w:rPr>
-      </w:pPr>
-      <w:r>
-        <w:rPr>
-          <w:rFonts w:asciiTheme="minorHAnsi" w:hAnsiTheme="minorHAnsi" w:cstheme="minorHAnsi"/>
-          <w:szCs w:val="24"/>
-        </w:rPr>
-        <w:t>Deve citar o DER</w:t>
-      </w:r>
-      <w:r>
-        <w:rPr>
-          <w:rFonts w:asciiTheme="minorHAnsi" w:hAnsiTheme="minorHAnsi" w:cstheme="minorHAnsi"/>
-          <w:szCs w:val="24"/>
-        </w:rPr>
-        <w:t xml:space="preserve"> do sistema, qual a importância dele</w:t>
-      </w:r>
-      <w:r>
-        <w:rPr>
-          <w:rFonts w:asciiTheme="minorHAnsi" w:hAnsiTheme="minorHAnsi" w:cstheme="minorHAnsi"/>
-          <w:szCs w:val="24"/>
-        </w:rPr>
-        <w:t xml:space="preserve"> e inserir a imagem.</w:t>
-      </w:r>
-    </w:p>
-    <w:p>
-      <w:pPr>
-        <w:jc w:val="both"/>
-        <w:rPr>
-          <w:rFonts w:asciiTheme="minorHAnsi" w:hAnsiTheme="minorHAnsi" w:cstheme="minorHAnsi"/>
-          <w:szCs w:val="24"/>
-        </w:rPr>
-      </w:pPr>
-      <w:r>
-        <w:rPr>
-          <w:rFonts w:asciiTheme="minorHAnsi" w:hAnsiTheme="minorHAnsi" w:cstheme="minorHAnsi"/>
-          <w:szCs w:val="24"/>
-        </w:rPr>
-        <w:t>Deve citar sobre os scripts e relatar a função de cada um e inserir ele na documentação.</w:t>
-      </w:r>
-    </w:p>
-    <w:p>
-      <w:pPr>
-        <w:jc w:val="both"/>
-        <w:rPr>
-          <w:rFonts w:asciiTheme="minorHAnsi" w:hAnsiTheme="minorHAnsi" w:cstheme="minorHAnsi"/>
-          <w:szCs w:val="24"/>
-        </w:rPr>
-      </w:pPr>
-    </w:p>
-    <w:p>
-      <w:pPr>
-        <w:jc w:val="both"/>
-        <w:rPr>
-          <w:rFonts w:asciiTheme="minorHAnsi" w:hAnsiTheme="minorHAnsi" w:cstheme="minorHAnsi"/>
-          <w:szCs w:val="24"/>
-        </w:rPr>
-      </w:pPr>
-    </w:p>
-    <w:p>
-      <w:pPr>
-        <w:jc w:val="both"/>
-        <w:rPr>
-          <w:rFonts w:asciiTheme="minorHAnsi" w:hAnsiTheme="minorHAnsi" w:cstheme="minorHAnsi"/>
-          <w:szCs w:val="24"/>
-        </w:rPr>
-      </w:pPr>
-    </w:p>
-    <w:p>
-      <w:pPr>
-        <w:jc w:val="both"/>
-        <w:rPr>
-          <w:rFonts w:asciiTheme="minorHAnsi" w:hAnsiTheme="minorHAnsi" w:cstheme="minorHAnsi"/>
-          <w:szCs w:val="24"/>
-        </w:rPr>
-      </w:pPr>
-    </w:p>
-    <w:p>
-      <w:pPr>
+        <w:t>processo</w:t>
+      </w:r>
+      <w:r>
+        <w:rPr>
+          <w:rFonts w:eastAsia="Times New Roman" w:cs="Arial"/>
+          <w:color w:val="000000"/>
+          <w:szCs w:val="24"/>
+          <w:lang w:eastAsia="pt-BR"/>
+        </w:rPr>
+        <w:t>s</w:t>
+      </w:r>
+      <w:r>
+        <w:rPr>
+          <w:rFonts w:eastAsia="Times New Roman" w:cs="Arial"/>
+          <w:color w:val="000000"/>
+          <w:szCs w:val="24"/>
+          <w:lang w:eastAsia="pt-BR"/>
+        </w:rPr>
+        <w:t xml:space="preserve"> tornando o desenvolvimento mais eficiente e alinhado aos requisitos estabelecidos.</w:t>
+      </w:r>
+    </w:p>
+    <w:p>
+      <w:pPr>
+        <w:shd w:val="clear" w:color="auto" w:fill="FFFFFF"/>
+        <w:tabs>
+          <w:tab w:val="left" w:pos="916"/>
+          <w:tab w:val="left" w:pos="1832"/>
+          <w:tab w:val="left" w:pos="2748"/>
+          <w:tab w:val="left" w:pos="3664"/>
+          <w:tab w:val="left" w:pos="4580"/>
+          <w:tab w:val="left" w:pos="5496"/>
+          <w:tab w:val="left" w:pos="6412"/>
+          <w:tab w:val="left" w:pos="7328"/>
+          <w:tab w:val="left" w:pos="8244"/>
+          <w:tab w:val="left" w:pos="9160"/>
+          <w:tab w:val="left" w:pos="10076"/>
+          <w:tab w:val="left" w:pos="10992"/>
+          <w:tab w:val="left" w:pos="11908"/>
+          <w:tab w:val="left" w:pos="12824"/>
+          <w:tab w:val="left" w:pos="13740"/>
+          <w:tab w:val="left" w:pos="14656"/>
+        </w:tabs>
+        <w:spacing w:line="240" w:lineRule="auto"/>
         <w:ind w:firstLine="0"/>
-        <w:jc w:val="both"/>
-        <w:rPr>
-          <w:rFonts w:asciiTheme="minorHAnsi" w:hAnsiTheme="minorHAnsi" w:cstheme="minorHAnsi"/>
-          <w:szCs w:val="24"/>
-        </w:rPr>
-      </w:pPr>
-    </w:p>
-    <w:p>
-      <w:pPr>
-        <w:jc w:val="both"/>
-        <w:rPr>
-          <w:rFonts w:asciiTheme="minorHAnsi" w:hAnsiTheme="minorHAnsi" w:cstheme="minorHAnsi"/>
-          <w:szCs w:val="24"/>
-        </w:rPr>
-      </w:pPr>
-    </w:p>
-    <w:p>
-      <w:pPr>
-        <w:jc w:val="both"/>
-        <w:rPr>
-          <w:rFonts w:asciiTheme="minorHAnsi" w:hAnsiTheme="minorHAnsi" w:cstheme="minorHAnsi"/>
-          <w:szCs w:val="24"/>
-        </w:rPr>
-      </w:pPr>
-    </w:p>
-    <w:p>
-      <w:pPr>
-        <w:jc w:val="both"/>
-        <w:rPr>
-          <w:rFonts w:asciiTheme="minorHAnsi" w:hAnsiTheme="minorHAnsi" w:cstheme="minorHAnsi"/>
-          <w:szCs w:val="24"/>
-        </w:rPr>
-      </w:pPr>
-    </w:p>
-    <w:p>
-      <w:pPr>
-        <w:jc w:val="both"/>
-        <w:rPr>
-          <w:rFonts w:asciiTheme="minorHAnsi" w:hAnsiTheme="minorHAnsi" w:cstheme="minorHAnsi"/>
-          <w:szCs w:val="24"/>
-        </w:rPr>
-      </w:pPr>
-    </w:p>
-    <w:p>
-      <w:pPr>
-        <w:jc w:val="both"/>
-        <w:rPr>
-          <w:rFonts w:asciiTheme="minorHAnsi" w:hAnsiTheme="minorHAnsi" w:cstheme="minorHAnsi"/>
-          <w:szCs w:val="24"/>
-        </w:rPr>
-      </w:pPr>
-    </w:p>
-    <w:p>
-      <w:pPr>
-        <w:jc w:val="both"/>
-        <w:rPr>
-          <w:rFonts w:asciiTheme="minorHAnsi" w:hAnsiTheme="minorHAnsi" w:cstheme="minorHAnsi"/>
-          <w:szCs w:val="24"/>
-        </w:rPr>
-      </w:pPr>
-    </w:p>
-    <w:p>
-      <w:pPr>
-        <w:jc w:val="both"/>
-        <w:rPr>
-          <w:rFonts w:asciiTheme="minorHAnsi" w:hAnsiTheme="minorHAnsi" w:cstheme="minorHAnsi"/>
-          <w:szCs w:val="24"/>
-        </w:rPr>
-      </w:pPr>
-    </w:p>
-    <w:p>
-      <w:pPr>
-        <w:jc w:val="both"/>
-        <w:rPr>
-          <w:rFonts w:asciiTheme="minorHAnsi" w:hAnsiTheme="minorHAnsi" w:cstheme="minorHAnsi"/>
-          <w:szCs w:val="24"/>
-        </w:rPr>
-      </w:pPr>
-    </w:p>
-    <w:p>
-      <w:pPr>
-        <w:jc w:val="both"/>
-        <w:rPr>
-          <w:rFonts w:asciiTheme="minorHAnsi" w:hAnsiTheme="minorHAnsi" w:cstheme="minorHAnsi"/>
-          <w:szCs w:val="24"/>
-        </w:rPr>
-      </w:pPr>
-    </w:p>
-    <w:p>
-      <w:pPr>
-        <w:jc w:val="both"/>
-        <w:rPr>
-          <w:rFonts w:asciiTheme="minorHAnsi" w:hAnsiTheme="minorHAnsi" w:cstheme="minorHAnsi"/>
-          <w:szCs w:val="24"/>
-        </w:rPr>
-      </w:pPr>
-    </w:p>
-    <w:p>
-      <w:pPr>
-        <w:jc w:val="both"/>
-        <w:rPr>
-          <w:rFonts w:asciiTheme="minorHAnsi" w:hAnsiTheme="minorHAnsi" w:cstheme="minorHAnsi"/>
-          <w:szCs w:val="24"/>
-        </w:rPr>
-      </w:pPr>
-    </w:p>
-    <w:p>
-      <w:pPr>
-        <w:jc w:val="both"/>
-        <w:rPr>
-          <w:rFonts w:asciiTheme="minorHAnsi" w:hAnsiTheme="minorHAnsi" w:cstheme="minorHAnsi"/>
-          <w:szCs w:val="24"/>
-        </w:rPr>
-      </w:pPr>
-    </w:p>
-    <w:p>
-      <w:pPr>
-        <w:jc w:val="both"/>
-        <w:rPr>
-          <w:rFonts w:asciiTheme="minorHAnsi" w:hAnsiTheme="minorHAnsi" w:cstheme="minorHAnsi"/>
-          <w:szCs w:val="24"/>
-        </w:rPr>
-      </w:pPr>
-    </w:p>
-    <w:p>
-      <w:pPr>
-        <w:jc w:val="both"/>
-        <w:rPr>
-          <w:rFonts w:asciiTheme="minorHAnsi" w:hAnsiTheme="minorHAnsi" w:cstheme="minorHAnsi"/>
-          <w:szCs w:val="24"/>
-        </w:rPr>
-      </w:pPr>
-    </w:p>
-    <w:p>
-      <w:pPr>
-        <w:jc w:val="both"/>
-        <w:rPr>
-          <w:rFonts w:asciiTheme="minorHAnsi" w:hAnsiTheme="minorHAnsi" w:cstheme="minorHAnsi"/>
-          <w:szCs w:val="24"/>
-        </w:rPr>
-      </w:pPr>
-    </w:p>
-    <w:p>
-      <w:pPr>
-        <w:jc w:val="both"/>
-        <w:rPr>
-          <w:rFonts w:asciiTheme="minorHAnsi" w:hAnsiTheme="minorHAnsi" w:cstheme="minorHAnsi"/>
-          <w:szCs w:val="24"/>
-        </w:rPr>
-      </w:pPr>
-    </w:p>
-    <w:p>
-      <w:pPr>
+        <w:rPr>
+          <w:rFonts w:eastAsia="Times New Roman" w:cs="Arial"/>
+          <w:color w:val="000000"/>
+          <w:szCs w:val="24"/>
+          <w:lang w:eastAsia="pt-BR"/>
+        </w:rPr>
+      </w:pPr>
+    </w:p>
+    <w:p>
+      <w:pPr>
+        <w:pStyle w:val="Pr-formataoHTML"/>
+        <w:shd w:val="clear" w:color="auto" w:fill="FFFFFF"/>
+        <w:rPr>
+          <w:rFonts w:ascii="Arial" w:hAnsi="Arial" w:cs="Arial"/>
+          <w:b/>
+          <w:color w:val="000000"/>
+          <w:sz w:val="24"/>
+          <w:szCs w:val="24"/>
+        </w:rPr>
+      </w:pPr>
+      <w:r>
+        <w:rPr>
+          <w:rFonts w:ascii="Arial" w:hAnsi="Arial" w:cs="Arial"/>
+          <w:b/>
+          <w:color w:val="000000"/>
+          <w:sz w:val="24"/>
+          <w:szCs w:val="24"/>
+        </w:rPr>
+        <w:t>3.1 Diagrama de classe</w:t>
+      </w:r>
+    </w:p>
+    <w:p>
+      <w:pPr>
+        <w:pStyle w:val="Pr-formataoHTML"/>
+        <w:shd w:val="clear" w:color="auto" w:fill="FFFFFF"/>
+        <w:rPr>
+          <w:color w:val="000000"/>
+          <w:sz w:val="21"/>
+          <w:szCs w:val="21"/>
+        </w:rPr>
+      </w:pPr>
+      <w:r>
+        <w:rPr>
+          <w:color w:val="000000"/>
+          <w:sz w:val="21"/>
+          <w:szCs w:val="21"/>
+        </w:rPr>
+        <w:t xml:space="preserve"> </w:t>
+      </w:r>
+    </w:p>
+    <w:p>
+      <w:pPr>
+        <w:pStyle w:val="Pr-formataoHTML"/>
+        <w:shd w:val="clear" w:color="auto" w:fill="FFFFFF"/>
+        <w:rPr>
+          <w:rFonts w:ascii="Arial" w:hAnsi="Arial" w:cs="Arial"/>
+          <w:color w:val="000000"/>
+          <w:sz w:val="24"/>
+          <w:szCs w:val="24"/>
+        </w:rPr>
+      </w:pPr>
+      <w:r>
+        <w:rPr>
+          <w:rFonts w:ascii="Arial" w:hAnsi="Arial" w:cs="Arial"/>
+          <w:color w:val="000000"/>
+          <w:sz w:val="24"/>
+          <w:szCs w:val="24"/>
+        </w:rPr>
+        <w:t>O diagr</w:t>
+      </w:r>
+      <w:r>
+        <w:rPr>
+          <w:rFonts w:ascii="Arial" w:hAnsi="Arial" w:cs="Arial"/>
+          <w:color w:val="000000"/>
+          <w:sz w:val="24"/>
+          <w:szCs w:val="24"/>
+        </w:rPr>
+        <w:t xml:space="preserve">ama de classe é importante para o programador </w:t>
+      </w:r>
+      <w:proofErr w:type="spellStart"/>
+      <w:r>
+        <w:rPr>
+          <w:rFonts w:ascii="Arial" w:hAnsi="Arial" w:cs="Arial"/>
+          <w:color w:val="000000"/>
+          <w:sz w:val="24"/>
+          <w:szCs w:val="24"/>
+        </w:rPr>
+        <w:t>backend</w:t>
+      </w:r>
+      <w:proofErr w:type="spellEnd"/>
+      <w:r>
+        <w:rPr>
+          <w:rFonts w:ascii="Arial" w:hAnsi="Arial" w:cs="Arial"/>
+          <w:color w:val="000000"/>
+          <w:sz w:val="24"/>
+          <w:szCs w:val="24"/>
+        </w:rPr>
+        <w:t xml:space="preserve"> porque</w:t>
+      </w:r>
+      <w:r>
+        <w:rPr>
+          <w:rFonts w:ascii="Arial" w:hAnsi="Arial" w:cs="Arial"/>
+          <w:color w:val="000000"/>
+          <w:sz w:val="24"/>
+          <w:szCs w:val="24"/>
+        </w:rPr>
+        <w:t xml:space="preserve"> define a estrutura e os relacionamentos entre as classes que compõem o sistema. </w:t>
+      </w:r>
+      <w:r>
+        <w:rPr>
+          <w:rFonts w:ascii="Arial" w:hAnsi="Arial" w:cs="Arial"/>
+          <w:color w:val="000000"/>
+          <w:sz w:val="24"/>
+          <w:szCs w:val="24"/>
+        </w:rPr>
+        <w:t>Assim, e</w:t>
+      </w:r>
+      <w:r>
+        <w:rPr>
+          <w:rFonts w:ascii="Arial" w:hAnsi="Arial" w:cs="Arial"/>
+          <w:color w:val="000000"/>
+          <w:sz w:val="24"/>
+          <w:szCs w:val="24"/>
+        </w:rPr>
+        <w:t>le facilita a m</w:t>
+      </w:r>
+      <w:r>
+        <w:rPr>
+          <w:rFonts w:ascii="Arial" w:hAnsi="Arial" w:cs="Arial"/>
+          <w:color w:val="000000"/>
+          <w:sz w:val="24"/>
+          <w:szCs w:val="24"/>
+        </w:rPr>
+        <w:t xml:space="preserve">odelagem da lógica de negócios </w:t>
+      </w:r>
+      <w:r>
+        <w:rPr>
+          <w:rFonts w:ascii="Arial" w:hAnsi="Arial" w:cs="Arial"/>
+          <w:color w:val="000000"/>
+          <w:sz w:val="24"/>
+          <w:szCs w:val="24"/>
+        </w:rPr>
+        <w:t>garantindo que a organização do código siga padrões claros, além de ajudar na implementação e manutenção de um código robusto e escalável.</w:t>
+      </w:r>
+    </w:p>
+    <w:p>
+      <w:pPr>
+        <w:pStyle w:val="Pr-formataoHTML"/>
+        <w:shd w:val="clear" w:color="auto" w:fill="FFFFFF"/>
+        <w:rPr>
+          <w:rFonts w:ascii="Arial" w:hAnsi="Arial" w:cs="Arial"/>
+          <w:color w:val="000000"/>
+          <w:sz w:val="24"/>
+          <w:szCs w:val="24"/>
+        </w:rPr>
+      </w:pPr>
+    </w:p>
+    <w:p>
+      <w:pPr>
+        <w:pStyle w:val="Pr-formataoHTML"/>
+        <w:shd w:val="clear" w:color="auto" w:fill="FFFFFF"/>
+        <w:rPr>
+          <w:rFonts w:ascii="Arial" w:hAnsi="Arial" w:cs="Arial"/>
+          <w:color w:val="000000"/>
+          <w:sz w:val="24"/>
+          <w:szCs w:val="24"/>
+        </w:rPr>
+      </w:pPr>
+      <w:r>
+        <w:rPr>
+          <w:rFonts w:ascii="Arial" w:hAnsi="Arial" w:cs="Arial"/>
+          <w:noProof/>
+          <w:color w:val="000000"/>
+          <w:sz w:val="24"/>
+          <w:szCs w:val="24"/>
+        </w:rPr>
+        <w:drawing>
+          <wp:inline distT="0" distB="0" distL="0" distR="0" wp14:anchorId="38887D10" wp14:editId="7E498C51">
+            <wp:extent cx="5760085" cy="2306955"/>
+            <wp:effectExtent l="0" t="0" r="0" b="0"/>
+            <wp:docPr id="2" name="Imagem 2"/>
+            <wp:cNvGraphicFramePr>
+              <a:graphicFrameLocks xmlns:a="http://schemas.openxmlformats.org/drawingml/2006/main" noChangeAspect="1"/>
+            </wp:cNvGraphicFramePr>
+            <a:graphic xmlns:a="http://schemas.openxmlformats.org/drawingml/2006/main">
+              <a:graphicData uri="http://schemas.openxmlformats.org/drawingml/2006/picture">
+                <pic:pic xmlns:pic="http://schemas.openxmlformats.org/drawingml/2006/picture">
+                  <pic:nvPicPr>
+                    <pic:cNvPr id="2" name="Diagrama de classe.drawio.png"/>
+                    <pic:cNvPicPr/>
+                  </pic:nvPicPr>
+                  <pic:blipFill>
+                    <a:blip r:embed="rId8">
+                      <a:extLst>
+                        <a:ext uri="{28A0092B-C50C-407E-A947-70E740481C1C}">
+                          <a14:useLocalDpi xmlns:a14="http://schemas.microsoft.com/office/drawing/2010/main" val="0"/>
+                        </a:ext>
+                      </a:extLst>
+                    </a:blip>
+                    <a:stretch>
+                      <a:fillRect/>
+                    </a:stretch>
+                  </pic:blipFill>
+                  <pic:spPr>
+                    <a:xfrm>
+                      <a:off x="0" y="0"/>
+                      <a:ext cx="5760085" cy="2306955"/>
+                    </a:xfrm>
+                    <a:prstGeom prst="rect">
+                      <a:avLst/>
+                    </a:prstGeom>
+                  </pic:spPr>
+                </pic:pic>
+              </a:graphicData>
+            </a:graphic>
+          </wp:inline>
+        </w:drawing>
+      </w:r>
+    </w:p>
+    <w:p>
+      <w:pPr>
+        <w:ind w:firstLine="0"/>
+        <w:jc w:val="both"/>
+        <w:rPr>
+          <w:rFonts w:asciiTheme="minorHAnsi" w:hAnsiTheme="minorHAnsi" w:cstheme="minorHAnsi"/>
+          <w:szCs w:val="24"/>
+        </w:rPr>
+      </w:pPr>
+    </w:p>
+    <w:p>
+      <w:pPr>
+        <w:pStyle w:val="Pr-formataoHTML"/>
+        <w:shd w:val="clear" w:color="auto" w:fill="FFFFFF"/>
+        <w:rPr>
+          <w:rFonts w:ascii="Arial" w:hAnsi="Arial" w:cs="Arial"/>
+          <w:b/>
+          <w:color w:val="000000"/>
+          <w:sz w:val="24"/>
+          <w:szCs w:val="24"/>
+        </w:rPr>
+      </w:pPr>
+      <w:r>
+        <w:rPr>
+          <w:rFonts w:ascii="Arial" w:hAnsi="Arial" w:cs="Arial"/>
+          <w:b/>
+          <w:color w:val="000000"/>
+          <w:sz w:val="24"/>
+          <w:szCs w:val="24"/>
+        </w:rPr>
+        <w:t>3.2 Banco de Dados</w:t>
+      </w:r>
+    </w:p>
+    <w:p>
+      <w:pPr>
+        <w:pStyle w:val="Pr-formataoHTML"/>
+        <w:shd w:val="clear" w:color="auto" w:fill="FFFFFF"/>
+        <w:rPr>
+          <w:rFonts w:ascii="Arial" w:hAnsi="Arial" w:cs="Arial"/>
+          <w:color w:val="000000"/>
+          <w:sz w:val="24"/>
+          <w:szCs w:val="24"/>
+        </w:rPr>
+      </w:pPr>
+      <w:r>
+        <w:rPr>
+          <w:rFonts w:ascii="Arial" w:hAnsi="Arial" w:cs="Arial"/>
+          <w:color w:val="000000"/>
+          <w:sz w:val="24"/>
+          <w:szCs w:val="24"/>
+        </w:rPr>
+        <w:t>Um Sistema de Gerenciamento de Banco de Dados (SGBD) é utilizado para organizar, armazenar e gerenciar grandes volu</w:t>
+      </w:r>
+      <w:r>
+        <w:rPr>
+          <w:rFonts w:ascii="Arial" w:hAnsi="Arial" w:cs="Arial"/>
+          <w:color w:val="000000"/>
+          <w:sz w:val="24"/>
+          <w:szCs w:val="24"/>
+        </w:rPr>
+        <w:t>mes de dados de forma eficiente,</w:t>
+      </w:r>
+      <w:r>
+        <w:rPr>
+          <w:rFonts w:ascii="Arial" w:hAnsi="Arial" w:cs="Arial"/>
+          <w:color w:val="000000"/>
+          <w:sz w:val="24"/>
+          <w:szCs w:val="24"/>
+        </w:rPr>
+        <w:t xml:space="preserve"> oferece</w:t>
+      </w:r>
+      <w:r>
+        <w:rPr>
+          <w:rFonts w:ascii="Arial" w:hAnsi="Arial" w:cs="Arial"/>
+          <w:color w:val="000000"/>
+          <w:sz w:val="24"/>
+          <w:szCs w:val="24"/>
+        </w:rPr>
+        <w:t>ndo</w:t>
+      </w:r>
+      <w:r>
+        <w:rPr>
+          <w:rFonts w:ascii="Arial" w:hAnsi="Arial" w:cs="Arial"/>
+          <w:color w:val="000000"/>
+          <w:sz w:val="24"/>
+          <w:szCs w:val="24"/>
+        </w:rPr>
+        <w:t xml:space="preserve"> suporte a diferentes modelos de dados, como o relacional (baseado em tabelas), o </w:t>
+      </w:r>
+      <w:proofErr w:type="spellStart"/>
+      <w:r>
+        <w:rPr>
+          <w:rFonts w:ascii="Arial" w:hAnsi="Arial" w:cs="Arial"/>
+          <w:color w:val="000000"/>
+          <w:sz w:val="24"/>
+          <w:szCs w:val="24"/>
+        </w:rPr>
+        <w:t>NoSQL</w:t>
+      </w:r>
+      <w:proofErr w:type="spellEnd"/>
+      <w:r>
+        <w:rPr>
+          <w:rFonts w:ascii="Arial" w:hAnsi="Arial" w:cs="Arial"/>
+          <w:color w:val="000000"/>
+          <w:sz w:val="24"/>
+          <w:szCs w:val="24"/>
+        </w:rPr>
+        <w:t xml:space="preserve"> (orientado a documentos, chave-valor ou grafos)</w:t>
+      </w:r>
+      <w:r>
+        <w:rPr>
+          <w:rFonts w:ascii="Arial" w:hAnsi="Arial" w:cs="Arial"/>
+          <w:color w:val="000000"/>
+          <w:sz w:val="24"/>
+          <w:szCs w:val="24"/>
+        </w:rPr>
+        <w:t xml:space="preserve"> </w:t>
+      </w:r>
+      <w:r>
+        <w:rPr>
+          <w:rFonts w:ascii="Arial" w:hAnsi="Arial" w:cs="Arial"/>
+          <w:color w:val="000000"/>
+          <w:sz w:val="24"/>
+          <w:szCs w:val="24"/>
+        </w:rPr>
+        <w:t>dependendo</w:t>
+      </w:r>
+    </w:p>
+    <w:p>
+      <w:pPr>
+        <w:pStyle w:val="Pr-formataoHTML"/>
+        <w:shd w:val="clear" w:color="auto" w:fill="FFFFFF"/>
+        <w:rPr>
+          <w:rFonts w:ascii="Arial" w:hAnsi="Arial" w:cs="Arial"/>
+          <w:color w:val="000000"/>
+          <w:sz w:val="24"/>
+          <w:szCs w:val="24"/>
+        </w:rPr>
+      </w:pPr>
+      <w:proofErr w:type="gramStart"/>
+      <w:r>
+        <w:rPr>
+          <w:rFonts w:ascii="Arial" w:hAnsi="Arial" w:cs="Arial"/>
+          <w:color w:val="000000"/>
+          <w:sz w:val="24"/>
+          <w:szCs w:val="24"/>
+        </w:rPr>
+        <w:t>das</w:t>
+      </w:r>
+      <w:proofErr w:type="gramEnd"/>
+      <w:r>
+        <w:rPr>
+          <w:rFonts w:ascii="Arial" w:hAnsi="Arial" w:cs="Arial"/>
+          <w:color w:val="000000"/>
+          <w:sz w:val="24"/>
+          <w:szCs w:val="24"/>
+        </w:rPr>
+        <w:t xml:space="preserve"> necessidades do sistema</w:t>
+      </w:r>
+      <w:r>
+        <w:rPr>
+          <w:rFonts w:ascii="Arial" w:hAnsi="Arial" w:cs="Arial"/>
+          <w:color w:val="000000"/>
+          <w:sz w:val="24"/>
+          <w:szCs w:val="24"/>
+        </w:rPr>
+        <w:t>. Tendo características que</w:t>
+      </w:r>
+      <w:r>
+        <w:rPr>
+          <w:rFonts w:ascii="Arial" w:hAnsi="Arial" w:cs="Arial"/>
+          <w:color w:val="000000"/>
+          <w:sz w:val="24"/>
+          <w:szCs w:val="24"/>
+        </w:rPr>
+        <w:t xml:space="preserve"> incluem </w:t>
+      </w:r>
+      <w:r>
+        <w:rPr>
+          <w:rFonts w:ascii="Arial" w:hAnsi="Arial" w:cs="Arial"/>
+          <w:color w:val="000000"/>
+          <w:sz w:val="24"/>
+          <w:szCs w:val="24"/>
+        </w:rPr>
+        <w:t xml:space="preserve">o </w:t>
+      </w:r>
+      <w:r>
+        <w:rPr>
+          <w:rFonts w:ascii="Arial" w:hAnsi="Arial" w:cs="Arial"/>
+          <w:color w:val="000000"/>
+          <w:sz w:val="24"/>
+          <w:szCs w:val="24"/>
+        </w:rPr>
+        <w:t>controle de transações, integridade, segurança e mecanismos de recuper</w:t>
+      </w:r>
+      <w:r>
+        <w:rPr>
+          <w:rFonts w:ascii="Arial" w:hAnsi="Arial" w:cs="Arial"/>
+          <w:color w:val="000000"/>
+          <w:sz w:val="24"/>
+          <w:szCs w:val="24"/>
+        </w:rPr>
+        <w:t>ação de falhas, portanto que a</w:t>
+      </w:r>
+      <w:r>
+        <w:rPr>
+          <w:rFonts w:ascii="Arial" w:hAnsi="Arial" w:cs="Arial"/>
+          <w:color w:val="000000"/>
+          <w:sz w:val="24"/>
+          <w:szCs w:val="24"/>
+        </w:rPr>
+        <w:t xml:space="preserve"> interface de</w:t>
+      </w:r>
+      <w:r>
+        <w:rPr>
+          <w:rFonts w:ascii="Arial" w:hAnsi="Arial" w:cs="Arial"/>
+          <w:color w:val="000000"/>
+          <w:sz w:val="24"/>
+          <w:szCs w:val="24"/>
+        </w:rPr>
+        <w:t xml:space="preserve"> um SGBD pode ser tanto gráfica</w:t>
+      </w:r>
+      <w:r>
+        <w:rPr>
+          <w:rFonts w:ascii="Arial" w:hAnsi="Arial" w:cs="Arial"/>
+          <w:color w:val="000000"/>
+          <w:sz w:val="24"/>
+          <w:szCs w:val="24"/>
+        </w:rPr>
+        <w:t xml:space="preserve"> facilitando o uso por administradores com ferramentas visuais, quanto </w:t>
+      </w:r>
+      <w:r>
+        <w:rPr>
+          <w:rFonts w:ascii="Arial" w:hAnsi="Arial" w:cs="Arial"/>
+          <w:color w:val="000000"/>
+          <w:sz w:val="24"/>
+          <w:szCs w:val="24"/>
+        </w:rPr>
+        <w:t xml:space="preserve">baseada em linguagens como SQL </w:t>
+      </w:r>
+      <w:r>
+        <w:rPr>
+          <w:rFonts w:ascii="Arial" w:hAnsi="Arial" w:cs="Arial"/>
+          <w:color w:val="000000"/>
+          <w:sz w:val="24"/>
+          <w:szCs w:val="24"/>
+        </w:rPr>
+        <w:t>permitindo consultas e manipulações diretas pelos programadores.</w:t>
+      </w:r>
+    </w:p>
+    <w:p>
+      <w:pPr>
+        <w:pStyle w:val="Pr-formataoHTML"/>
+        <w:shd w:val="clear" w:color="auto" w:fill="FFFFFF"/>
+        <w:rPr>
+          <w:rFonts w:ascii="Arial" w:hAnsi="Arial" w:cs="Arial"/>
+          <w:color w:val="000000"/>
+          <w:sz w:val="24"/>
+          <w:szCs w:val="24"/>
+        </w:rPr>
+      </w:pPr>
+    </w:p>
+    <w:p>
+      <w:pPr>
+        <w:pStyle w:val="Pr-formataoHTML"/>
+        <w:shd w:val="clear" w:color="auto" w:fill="FFFFFF"/>
+        <w:rPr>
+          <w:rFonts w:ascii="Arial" w:hAnsi="Arial" w:cs="Arial"/>
+          <w:color w:val="000000"/>
+          <w:sz w:val="24"/>
+          <w:szCs w:val="24"/>
+        </w:rPr>
+      </w:pPr>
+      <w:r>
+        <w:rPr>
+          <w:rFonts w:ascii="Arial" w:hAnsi="Arial" w:cs="Arial"/>
+          <w:color w:val="000000"/>
+          <w:sz w:val="24"/>
+          <w:szCs w:val="24"/>
+        </w:rPr>
+        <w:t xml:space="preserve">O </w:t>
+      </w:r>
+      <w:r>
+        <w:rPr>
+          <w:rFonts w:ascii="Arial" w:hAnsi="Arial" w:cs="Arial"/>
+          <w:color w:val="000000"/>
+          <w:sz w:val="24"/>
+          <w:szCs w:val="24"/>
+        </w:rPr>
+        <w:t>Diagrama DER</w:t>
+      </w:r>
+      <w:r>
+        <w:rPr>
+          <w:rFonts w:ascii="Arial" w:hAnsi="Arial" w:cs="Arial"/>
+          <w:color w:val="000000"/>
+          <w:sz w:val="24"/>
+          <w:szCs w:val="24"/>
+        </w:rPr>
+        <w:t xml:space="preserve"> é uma representação visual dos dados e seus relac</w:t>
+      </w:r>
+      <w:r>
+        <w:rPr>
+          <w:rFonts w:ascii="Arial" w:hAnsi="Arial" w:cs="Arial"/>
+          <w:color w:val="000000"/>
+          <w:sz w:val="24"/>
+          <w:szCs w:val="24"/>
+        </w:rPr>
+        <w:t>ionamentos dentro de um sistema que é</w:t>
+      </w:r>
+      <w:r>
+        <w:rPr>
+          <w:rFonts w:ascii="Arial" w:hAnsi="Arial" w:cs="Arial"/>
+          <w:color w:val="000000"/>
+          <w:sz w:val="24"/>
+          <w:szCs w:val="24"/>
+        </w:rPr>
+        <w:t xml:space="preserve"> essencial para o design de </w:t>
+      </w:r>
+      <w:r>
+        <w:rPr>
+          <w:rFonts w:ascii="Arial" w:hAnsi="Arial" w:cs="Arial"/>
+          <w:color w:val="000000"/>
+          <w:sz w:val="24"/>
+          <w:szCs w:val="24"/>
+        </w:rPr>
+        <w:t>bancos de dados, e</w:t>
+      </w:r>
+      <w:r>
+        <w:rPr>
+          <w:rFonts w:ascii="Arial" w:hAnsi="Arial" w:cs="Arial"/>
+          <w:color w:val="000000"/>
+          <w:sz w:val="24"/>
+          <w:szCs w:val="24"/>
+        </w:rPr>
+        <w:t xml:space="preserve">le permite que programadores e analistas compreendam claramente como as entidades se conectam, </w:t>
+      </w:r>
+      <w:r>
+        <w:rPr>
+          <w:rFonts w:ascii="Arial" w:hAnsi="Arial" w:cs="Arial"/>
+          <w:color w:val="000000"/>
+          <w:sz w:val="24"/>
+          <w:szCs w:val="24"/>
+        </w:rPr>
+        <w:t xml:space="preserve">assim </w:t>
+      </w:r>
+      <w:r>
+        <w:rPr>
+          <w:rFonts w:ascii="Arial" w:hAnsi="Arial" w:cs="Arial"/>
+          <w:color w:val="000000"/>
+          <w:sz w:val="24"/>
+          <w:szCs w:val="24"/>
+        </w:rPr>
+        <w:t>ajudando a garantir a integridade dos dados e a eficiência na implementação da estrutura de dados da aplicação.</w:t>
+      </w:r>
+    </w:p>
+    <w:p>
+      <w:pPr>
+        <w:ind w:firstLine="0"/>
+        <w:jc w:val="both"/>
+        <w:rPr>
+          <w:rFonts w:cs="Arial"/>
+          <w:b/>
+          <w:szCs w:val="24"/>
+        </w:rPr>
+      </w:pPr>
+      <w:r>
+        <w:rPr>
+          <w:rFonts w:asciiTheme="minorHAnsi" w:hAnsiTheme="minorHAnsi" w:cstheme="minorHAnsi"/>
+          <w:noProof/>
+          <w:szCs w:val="24"/>
+          <w:lang w:eastAsia="pt-BR"/>
+        </w:rPr>
+        <w:lastRenderedPageBreak/>
+        <w:drawing>
+          <wp:inline distT="0" distB="0" distL="0" distR="0" wp14:anchorId="29CBDDD6" wp14:editId="54FD328C">
+            <wp:extent cx="5760085" cy="3268345"/>
+            <wp:effectExtent l="0" t="0" r="0" b="8255"/>
+            <wp:docPr id="1" name="Imagem 1"/>
+            <wp:cNvGraphicFramePr>
+              <a:graphicFrameLocks xmlns:a="http://schemas.openxmlformats.org/drawingml/2006/main" noChangeAspect="1"/>
+            </wp:cNvGraphicFramePr>
+            <a:graphic xmlns:a="http://schemas.openxmlformats.org/drawingml/2006/main">
+              <a:graphicData uri="http://schemas.openxmlformats.org/drawingml/2006/picture">
+                <pic:pic xmlns:pic="http://schemas.openxmlformats.org/drawingml/2006/picture">
+                  <pic:nvPicPr>
+                    <pic:cNvPr id="1" name="DER-Biblioteca.drawio.png"/>
+                    <pic:cNvPicPr/>
+                  </pic:nvPicPr>
+                  <pic:blipFill>
+                    <a:blip r:embed="rId9">
+                      <a:extLst>
+                        <a:ext uri="{28A0092B-C50C-407E-A947-70E740481C1C}">
+                          <a14:useLocalDpi xmlns:a14="http://schemas.microsoft.com/office/drawing/2010/main" val="0"/>
+                        </a:ext>
+                      </a:extLst>
+                    </a:blip>
+                    <a:stretch>
+                      <a:fillRect/>
+                    </a:stretch>
+                  </pic:blipFill>
+                  <pic:spPr>
+                    <a:xfrm>
+                      <a:off x="0" y="0"/>
+                      <a:ext cx="5760085" cy="3268345"/>
+                    </a:xfrm>
+                    <a:prstGeom prst="rect">
+                      <a:avLst/>
+                    </a:prstGeom>
+                  </pic:spPr>
+                </pic:pic>
+              </a:graphicData>
+            </a:graphic>
+          </wp:inline>
+        </w:drawing>
+      </w:r>
+    </w:p>
+    <w:p>
+      <w:pPr>
+        <w:jc w:val="both"/>
+        <w:rPr>
+          <w:rFonts w:asciiTheme="minorHAnsi" w:hAnsiTheme="minorHAnsi" w:cstheme="minorHAnsi"/>
+          <w:szCs w:val="24"/>
+        </w:rPr>
+      </w:pPr>
+    </w:p>
+    <w:p>
+      <w:pPr>
+        <w:ind w:firstLine="0"/>
         <w:jc w:val="both"/>
         <w:rPr>
           <w:rFonts w:asciiTheme="minorHAnsi" w:hAnsiTheme="minorHAnsi" w:cstheme="minorHAnsi"/>
@@ -4957,18 +5146,18 @@
     </w:p>
     <w:p>
       <w:pPr>
-        <w:jc w:val="both"/>
-        <w:rPr>
-          <w:rFonts w:asciiTheme="minorHAnsi" w:hAnsiTheme="minorHAnsi" w:cstheme="minorHAnsi"/>
-          <w:szCs w:val="24"/>
-        </w:rPr>
-      </w:pPr>
-      <w:r>
-        <w:rPr>
-          <w:rFonts w:asciiTheme="minorHAnsi" w:hAnsiTheme="minorHAnsi" w:cstheme="minorHAnsi"/>
-          <w:szCs w:val="24"/>
-        </w:rPr>
-        <w:lastRenderedPageBreak/>
+        <w:ind w:firstLine="0"/>
+        <w:jc w:val="both"/>
+        <w:rPr>
+          <w:rFonts w:asciiTheme="minorHAnsi" w:hAnsiTheme="minorHAnsi" w:cstheme="minorHAnsi"/>
+          <w:szCs w:val="24"/>
+        </w:rPr>
+      </w:pPr>
+      <w:r>
+        <w:rPr>
+          <w:rFonts w:asciiTheme="minorHAnsi" w:hAnsiTheme="minorHAnsi" w:cstheme="minorHAnsi"/>
+          <w:szCs w:val="24"/>
+        </w:rPr>
         <w:t xml:space="preserve">Explica o que é </w:t>
       </w:r>
       <w:proofErr w:type="gramStart"/>
@@ -5143,258 +5332,28 @@
     </w:tbl>
     <w:p>
       <w:pPr>
-        <w:jc w:val="both"/>
-        <w:rPr>
-          <w:rFonts w:asciiTheme="minorHAnsi" w:hAnsiTheme="minorHAnsi" w:cstheme="minorHAnsi"/>
-          <w:szCs w:val="24"/>
-        </w:rPr>
-      </w:pPr>
-    </w:p>
-    <w:p>
-      <w:pPr>
-        <w:jc w:val="both"/>
-        <w:rPr>
-          <w:rFonts w:asciiTheme="minorHAnsi" w:hAnsiTheme="minorHAnsi" w:cstheme="minorHAnsi"/>
-          <w:szCs w:val="24"/>
-        </w:rPr>
-      </w:pPr>
-    </w:p>
-    <w:p>
-      <w:pPr>
-        <w:jc w:val="both"/>
-        <w:rPr>
-          <w:rFonts w:asciiTheme="minorHAnsi" w:hAnsiTheme="minorHAnsi" w:cstheme="minorHAnsi"/>
-          <w:szCs w:val="24"/>
-        </w:rPr>
-      </w:pPr>
-    </w:p>
-    <w:p>
-      <w:pPr>
-        <w:jc w:val="both"/>
-        <w:rPr>
-          <w:rFonts w:asciiTheme="minorHAnsi" w:hAnsiTheme="minorHAnsi" w:cstheme="minorHAnsi"/>
-          <w:szCs w:val="24"/>
-        </w:rPr>
-      </w:pPr>
-    </w:p>
-    <w:p>
-      <w:pPr>
-        <w:jc w:val="both"/>
-        <w:rPr>
-          <w:rFonts w:asciiTheme="minorHAnsi" w:hAnsiTheme="minorHAnsi" w:cstheme="minorHAnsi"/>
-          <w:szCs w:val="24"/>
-        </w:rPr>
-      </w:pPr>
-    </w:p>
-    <w:p>
-      <w:pPr>
-        <w:jc w:val="both"/>
-        <w:rPr>
-          <w:rFonts w:asciiTheme="minorHAnsi" w:hAnsiTheme="minorHAnsi" w:cstheme="minorHAnsi"/>
-          <w:szCs w:val="24"/>
-        </w:rPr>
-      </w:pPr>
-    </w:p>
-    <w:p>
-      <w:pPr>
-        <w:jc w:val="both"/>
-        <w:rPr>
-          <w:rFonts w:asciiTheme="minorHAnsi" w:hAnsiTheme="minorHAnsi" w:cstheme="minorHAnsi"/>
-          <w:szCs w:val="24"/>
-        </w:rPr>
-      </w:pPr>
-    </w:p>
-    <w:p>
-      <w:pPr>
-        <w:jc w:val="both"/>
-        <w:rPr>
-          <w:rFonts w:asciiTheme="minorHAnsi" w:hAnsiTheme="minorHAnsi" w:cstheme="minorHAnsi"/>
-          <w:szCs w:val="24"/>
-        </w:rPr>
-      </w:pPr>
-    </w:p>
-    <w:p>
-      <w:pPr>
-        <w:jc w:val="both"/>
-        <w:rPr>
-          <w:rFonts w:asciiTheme="minorHAnsi" w:hAnsiTheme="minorHAnsi" w:cstheme="minorHAnsi"/>
-          <w:szCs w:val="24"/>
-        </w:rPr>
-      </w:pPr>
-    </w:p>
-    <w:p>
-      <w:pPr>
-        <w:jc w:val="both"/>
-        <w:rPr>
-          <w:rFonts w:asciiTheme="minorHAnsi" w:hAnsiTheme="minorHAnsi" w:cstheme="minorHAnsi"/>
-          <w:szCs w:val="24"/>
-        </w:rPr>
-      </w:pPr>
-    </w:p>
-    <w:p>
-      <w:pPr>
-        <w:jc w:val="both"/>
-        <w:rPr>
-          <w:rFonts w:asciiTheme="minorHAnsi" w:hAnsiTheme="minorHAnsi" w:cstheme="minorHAnsi"/>
-          <w:szCs w:val="24"/>
-        </w:rPr>
-      </w:pPr>
-    </w:p>
-    <w:p>
-      <w:pPr>
-        <w:jc w:val="both"/>
-        <w:rPr>
-          <w:rFonts w:asciiTheme="minorHAnsi" w:hAnsiTheme="minorHAnsi" w:cstheme="minorHAnsi"/>
-          <w:szCs w:val="24"/>
-        </w:rPr>
-      </w:pPr>
-    </w:p>
-    <w:p>
-      <w:pPr>
-        <w:jc w:val="both"/>
-        <w:rPr>
-          <w:rFonts w:asciiTheme="minorHAnsi" w:hAnsiTheme="minorHAnsi" w:cstheme="minorHAnsi"/>
-          <w:szCs w:val="24"/>
-        </w:rPr>
-      </w:pPr>
-    </w:p>
-    <w:p>
-      <w:pPr>
-        <w:jc w:val="both"/>
-        <w:rPr>
-          <w:rFonts w:asciiTheme="minorHAnsi" w:hAnsiTheme="minorHAnsi" w:cstheme="minorHAnsi"/>
-          <w:szCs w:val="24"/>
-        </w:rPr>
-      </w:pPr>
-    </w:p>
-    <w:p>
-      <w:pPr>
-        <w:jc w:val="both"/>
-        <w:rPr>
-          <w:rFonts w:asciiTheme="minorHAnsi" w:hAnsiTheme="minorHAnsi" w:cstheme="minorHAnsi"/>
-          <w:szCs w:val="24"/>
-        </w:rPr>
-      </w:pPr>
-    </w:p>
-    <w:p>
-      <w:pPr>
-        <w:jc w:val="both"/>
-        <w:rPr>
-          <w:rFonts w:asciiTheme="minorHAnsi" w:hAnsiTheme="minorHAnsi" w:cstheme="minorHAnsi"/>
-          <w:szCs w:val="24"/>
-        </w:rPr>
-      </w:pPr>
-    </w:p>
-    <w:p>
-      <w:pPr>
-        <w:jc w:val="both"/>
-        <w:rPr>
-          <w:rFonts w:asciiTheme="minorHAnsi" w:hAnsiTheme="minorHAnsi" w:cstheme="minorHAnsi"/>
-          <w:szCs w:val="24"/>
-        </w:rPr>
-      </w:pPr>
-    </w:p>
-    <w:p>
-      <w:pPr>
-        <w:jc w:val="both"/>
-        <w:rPr>
-          <w:rFonts w:asciiTheme="minorHAnsi" w:hAnsiTheme="minorHAnsi" w:cstheme="minorHAnsi"/>
-          <w:szCs w:val="24"/>
-        </w:rPr>
-      </w:pPr>
-    </w:p>
-    <w:p>
-      <w:pPr>
-        <w:jc w:val="both"/>
-        <w:rPr>
-          <w:rFonts w:asciiTheme="minorHAnsi" w:hAnsiTheme="minorHAnsi" w:cstheme="minorHAnsi"/>
-          <w:szCs w:val="24"/>
-        </w:rPr>
-      </w:pPr>
-    </w:p>
-    <w:p>
-      <w:pPr>
-        <w:jc w:val="both"/>
-        <w:rPr>
-          <w:rFonts w:asciiTheme="minorHAnsi" w:hAnsiTheme="minorHAnsi" w:cstheme="minorHAnsi"/>
-          <w:szCs w:val="24"/>
-        </w:rPr>
-      </w:pPr>
-    </w:p>
-    <w:p>
-      <w:pPr>
-        <w:jc w:val="both"/>
-        <w:rPr>
-          <w:rFonts w:asciiTheme="minorHAnsi" w:hAnsiTheme="minorHAnsi" w:cstheme="minorHAnsi"/>
-          <w:szCs w:val="24"/>
-        </w:rPr>
-      </w:pPr>
-    </w:p>
-    <w:p>
-      <w:pPr>
-        <w:jc w:val="both"/>
-        <w:rPr>
-          <w:rFonts w:asciiTheme="minorHAnsi" w:hAnsiTheme="minorHAnsi" w:cstheme="minorHAnsi"/>
-          <w:szCs w:val="24"/>
-        </w:rPr>
-      </w:pPr>
-    </w:p>
-    <w:p>
-      <w:pPr>
-        <w:jc w:val="both"/>
-        <w:rPr>
-          <w:rFonts w:asciiTheme="minorHAnsi" w:hAnsiTheme="minorHAnsi" w:cstheme="minorHAnsi"/>
-          <w:szCs w:val="24"/>
-        </w:rPr>
-      </w:pPr>
-    </w:p>
-    <w:p>
-      <w:pPr>
-        <w:jc w:val="both"/>
-        <w:rPr>
-          <w:rFonts w:asciiTheme="minorHAnsi" w:hAnsiTheme="minorHAnsi" w:cstheme="minorHAnsi"/>
-          <w:szCs w:val="24"/>
-        </w:rPr>
-      </w:pPr>
-    </w:p>
-    <w:p>
-      <w:pPr>
-        <w:jc w:val="both"/>
-        <w:rPr>
-          <w:rFonts w:asciiTheme="minorHAnsi" w:hAnsiTheme="minorHAnsi" w:cstheme="minorHAnsi"/>
-          <w:szCs w:val="24"/>
-        </w:rPr>
-      </w:pPr>
-    </w:p>
-    <w:p>
-      <w:pPr>
-        <w:jc w:val="both"/>
-        <w:rPr>
-          <w:rFonts w:asciiTheme="minorHAnsi" w:hAnsiTheme="minorHAnsi" w:cstheme="minorHAnsi"/>
-          <w:szCs w:val="24"/>
-        </w:rPr>
-      </w:pPr>
-    </w:p>
-    <w:p>
-      <w:pPr>
-        <w:jc w:val="both"/>
-        <w:rPr>
-          <w:rFonts w:asciiTheme="minorHAnsi" w:hAnsiTheme="minorHAnsi" w:cstheme="minorHAnsi"/>
-          <w:szCs w:val="24"/>
-        </w:rPr>
-      </w:pPr>
-    </w:p>
-    <w:p>
-      <w:pPr>
-        <w:jc w:val="both"/>
-        <w:rPr>
-          <w:rFonts w:asciiTheme="minorHAnsi" w:hAnsiTheme="minorHAnsi" w:cstheme="minorHAnsi"/>
-          <w:szCs w:val="24"/>
-        </w:rPr>
-      </w:pPr>
-      <w:r>
-        <w:rPr>
-          <w:rFonts w:asciiTheme="minorHAnsi" w:hAnsiTheme="minorHAnsi" w:cstheme="minorHAnsi"/>
+        <w:ind w:firstLine="0"/>
+        <w:jc w:val="both"/>
+        <w:rPr>
+          <w:rFonts w:asciiTheme="minorHAnsi" w:hAnsiTheme="minorHAnsi" w:cstheme="minorHAnsi"/>
+          <w:szCs w:val="24"/>
+        </w:rPr>
+      </w:pPr>
+    </w:p>
+    <w:p>
+      <w:pPr>
+        <w:ind w:firstLine="0"/>
+        <w:jc w:val="both"/>
+        <w:rPr>
+          <w:rFonts w:asciiTheme="minorHAnsi" w:hAnsiTheme="minorHAnsi" w:cstheme="minorHAnsi"/>
+          <w:b/>
+          <w:szCs w:val="24"/>
+        </w:rPr>
+      </w:pPr>
+      <w:r>
+        <w:rPr>
+          <w:rFonts w:asciiTheme="minorHAnsi" w:hAnsiTheme="minorHAnsi" w:cstheme="minorHAnsi"/>
+          <w:b/>
           <w:szCs w:val="24"/>
         </w:rPr>
         <w:t>5 INTERFACE E EXPERIÊNCIA DO USUÁRIO</w:t>
@@ -5419,33 +5378,17 @@
     </w:p>
     <w:p>
       <w:pPr>
-        <w:jc w:val="both"/>
-        <w:rPr>
-          <w:rFonts w:asciiTheme="minorHAnsi" w:hAnsiTheme="minorHAnsi" w:cstheme="minorHAnsi"/>
-          <w:szCs w:val="24"/>
-        </w:rPr>
-      </w:pPr>
-    </w:p>
-    <w:p>
-      <w:pPr>
-        <w:jc w:val="both"/>
-        <w:rPr>
-          <w:rFonts w:asciiTheme="minorHAnsi" w:hAnsiTheme="minorHAnsi" w:cstheme="minorHAnsi"/>
-          <w:szCs w:val="24"/>
-        </w:rPr>
-      </w:pPr>
-    </w:p>
-    <w:p>
-      <w:pPr>
-        <w:jc w:val="both"/>
-        <w:rPr>
-          <w:rFonts w:asciiTheme="minorHAnsi" w:hAnsiTheme="minorHAnsi" w:cstheme="minorHAnsi"/>
-          <w:szCs w:val="24"/>
-        </w:rPr>
-      </w:pPr>
-      <w:r>
-        <w:rPr>
-          <w:rFonts w:asciiTheme="minorHAnsi" w:hAnsiTheme="minorHAnsi" w:cstheme="minorHAnsi"/>
+        <w:ind w:firstLine="0"/>
+        <w:jc w:val="both"/>
+        <w:rPr>
+          <w:rFonts w:asciiTheme="minorHAnsi" w:hAnsiTheme="minorHAnsi" w:cstheme="minorHAnsi"/>
+          <w:szCs w:val="24"/>
+        </w:rPr>
+      </w:pPr>
+      <w:r>
+        <w:rPr>
+          <w:rFonts w:asciiTheme="minorHAnsi" w:hAnsiTheme="minorHAnsi" w:cstheme="minorHAnsi"/>
+          <w:b/>
           <w:szCs w:val="24"/>
         </w:rPr>
         <w:t>5.2 Paleta de Cores</w:t>
@@ -5453,6 +5396,7 @@
     </w:p>
     <w:p>
       <w:pPr>
+        <w:ind w:firstLine="0"/>
         <w:jc w:val="both"/>
         <w:rPr>
           <w:rFonts w:asciiTheme="minorHAnsi" w:hAnsiTheme="minorHAnsi" w:cstheme="minorHAnsi"/>
@@ -5469,33 +5413,17 @@
     </w:p>
     <w:p>
       <w:pPr>
-        <w:jc w:val="both"/>
-        <w:rPr>
-          <w:rFonts w:asciiTheme="minorHAnsi" w:hAnsiTheme="minorHAnsi" w:cstheme="minorHAnsi"/>
-          <w:szCs w:val="24"/>
-        </w:rPr>
-      </w:pPr>
-    </w:p>
-    <w:p>
-      <w:pPr>
-        <w:jc w:val="both"/>
-        <w:rPr>
-          <w:rFonts w:asciiTheme="minorHAnsi" w:hAnsiTheme="minorHAnsi" w:cstheme="minorHAnsi"/>
-          <w:szCs w:val="24"/>
-        </w:rPr>
-      </w:pPr>
-    </w:p>
-    <w:p>
-      <w:pPr>
-        <w:jc w:val="both"/>
-        <w:rPr>
-          <w:rFonts w:asciiTheme="minorHAnsi" w:hAnsiTheme="minorHAnsi" w:cstheme="minorHAnsi"/>
-          <w:szCs w:val="24"/>
-        </w:rPr>
-      </w:pPr>
-      <w:r>
-        <w:rPr>
-          <w:rFonts w:asciiTheme="minorHAnsi" w:hAnsiTheme="minorHAnsi" w:cstheme="minorHAnsi"/>
+        <w:ind w:firstLine="0"/>
+        <w:jc w:val="both"/>
+        <w:rPr>
+          <w:rFonts w:asciiTheme="minorHAnsi" w:hAnsiTheme="minorHAnsi" w:cstheme="minorHAnsi"/>
+          <w:szCs w:val="24"/>
+        </w:rPr>
+      </w:pPr>
+      <w:r>
+        <w:rPr>
+          <w:rFonts w:asciiTheme="minorHAnsi" w:hAnsiTheme="minorHAnsi" w:cstheme="minorHAnsi"/>
+          <w:b/>
           <w:szCs w:val="24"/>
         </w:rPr>
         <w:t xml:space="preserve">5.3 </w:t>
@@ -5504,6 +5432,7 @@
       <w:r>
         <w:rPr>
           <w:rFonts w:asciiTheme="minorHAnsi" w:hAnsiTheme="minorHAnsi" w:cstheme="minorHAnsi"/>
+          <w:b/>
           <w:szCs w:val="24"/>
         </w:rPr>
         <w:t>Mockup</w:t>
@@ -5512,6 +5441,7 @@
     </w:p>
     <w:p>
       <w:pPr>
+        <w:ind w:firstLine="0"/>
         <w:jc w:val="both"/>
         <w:rPr>
           <w:rFonts w:asciiTheme="minorHAnsi" w:hAnsiTheme="minorHAnsi" w:cstheme="minorHAnsi"/>
@@ -5528,228 +5458,25 @@
     </w:p>
     <w:p>
       <w:pPr>
-        <w:jc w:val="both"/>
-        <w:rPr>
-          <w:rFonts w:asciiTheme="minorHAnsi" w:hAnsiTheme="minorHAnsi" w:cstheme="minorHAnsi"/>
-          <w:szCs w:val="24"/>
-        </w:rPr>
-      </w:pPr>
-    </w:p>
-    <w:p>
-      <w:pPr>
-        <w:jc w:val="both"/>
-        <w:rPr>
-          <w:rFonts w:asciiTheme="minorHAnsi" w:hAnsiTheme="minorHAnsi" w:cstheme="minorHAnsi"/>
-          <w:szCs w:val="24"/>
-        </w:rPr>
-      </w:pPr>
-    </w:p>
-    <w:p>
-      <w:pPr>
-        <w:jc w:val="both"/>
-        <w:rPr>
-          <w:rFonts w:asciiTheme="minorHAnsi" w:hAnsiTheme="minorHAnsi" w:cstheme="minorHAnsi"/>
-          <w:szCs w:val="24"/>
-        </w:rPr>
-      </w:pPr>
-    </w:p>
-    <w:p>
-      <w:pPr>
-        <w:jc w:val="both"/>
-        <w:rPr>
-          <w:rFonts w:asciiTheme="minorHAnsi" w:hAnsiTheme="minorHAnsi" w:cstheme="minorHAnsi"/>
-          <w:szCs w:val="24"/>
-        </w:rPr>
-      </w:pPr>
-    </w:p>
-    <w:p>
-      <w:pPr>
-        <w:jc w:val="both"/>
-        <w:rPr>
-          <w:rFonts w:asciiTheme="minorHAnsi" w:hAnsiTheme="minorHAnsi" w:cstheme="minorHAnsi"/>
-          <w:szCs w:val="24"/>
-        </w:rPr>
-      </w:pPr>
-    </w:p>
-    <w:p>
-      <w:pPr>
-        <w:jc w:val="both"/>
-        <w:rPr>
-          <w:rFonts w:asciiTheme="minorHAnsi" w:hAnsiTheme="minorHAnsi" w:cstheme="minorHAnsi"/>
-          <w:szCs w:val="24"/>
-        </w:rPr>
-      </w:pPr>
-    </w:p>
-    <w:p>
-      <w:pPr>
-        <w:jc w:val="both"/>
-        <w:rPr>
-          <w:rFonts w:asciiTheme="minorHAnsi" w:hAnsiTheme="minorHAnsi" w:cstheme="minorHAnsi"/>
-          <w:szCs w:val="24"/>
-        </w:rPr>
-      </w:pPr>
-    </w:p>
-    <w:p>
-      <w:pPr>
-        <w:jc w:val="both"/>
-        <w:rPr>
-          <w:rFonts w:asciiTheme="minorHAnsi" w:hAnsiTheme="minorHAnsi" w:cstheme="minorHAnsi"/>
-          <w:szCs w:val="24"/>
-        </w:rPr>
-      </w:pPr>
-    </w:p>
-    <w:p>
-      <w:pPr>
-        <w:jc w:val="both"/>
-        <w:rPr>
-          <w:rFonts w:asciiTheme="minorHAnsi" w:hAnsiTheme="minorHAnsi" w:cstheme="minorHAnsi"/>
-          <w:szCs w:val="24"/>
-        </w:rPr>
-      </w:pPr>
-    </w:p>
-    <w:p>
-      <w:pPr>
-        <w:jc w:val="both"/>
-        <w:rPr>
-          <w:rFonts w:asciiTheme="minorHAnsi" w:hAnsiTheme="minorHAnsi" w:cstheme="minorHAnsi"/>
-          <w:szCs w:val="24"/>
-        </w:rPr>
-      </w:pPr>
-    </w:p>
-    <w:p>
-      <w:pPr>
-        <w:jc w:val="both"/>
-        <w:rPr>
-          <w:rFonts w:asciiTheme="minorHAnsi" w:hAnsiTheme="minorHAnsi" w:cstheme="minorHAnsi"/>
-          <w:szCs w:val="24"/>
-        </w:rPr>
-      </w:pPr>
-    </w:p>
-    <w:p>
-      <w:pPr>
-        <w:jc w:val="both"/>
-        <w:rPr>
-          <w:rFonts w:asciiTheme="minorHAnsi" w:hAnsiTheme="minorHAnsi" w:cstheme="minorHAnsi"/>
-          <w:szCs w:val="24"/>
-        </w:rPr>
-      </w:pPr>
-    </w:p>
-    <w:p>
-      <w:pPr>
-        <w:jc w:val="both"/>
-        <w:rPr>
-          <w:rFonts w:asciiTheme="minorHAnsi" w:hAnsiTheme="minorHAnsi" w:cstheme="minorHAnsi"/>
-          <w:szCs w:val="24"/>
-        </w:rPr>
-      </w:pPr>
-    </w:p>
-    <w:p>
-      <w:pPr>
-        <w:jc w:val="both"/>
-        <w:rPr>
-          <w:rFonts w:asciiTheme="minorHAnsi" w:hAnsiTheme="minorHAnsi" w:cstheme="minorHAnsi"/>
-          <w:szCs w:val="24"/>
-        </w:rPr>
-      </w:pPr>
-    </w:p>
-    <w:p>
-      <w:pPr>
-        <w:jc w:val="both"/>
-        <w:rPr>
-          <w:rFonts w:asciiTheme="minorHAnsi" w:hAnsiTheme="minorHAnsi" w:cstheme="minorHAnsi"/>
-          <w:szCs w:val="24"/>
-        </w:rPr>
-      </w:pPr>
-    </w:p>
-    <w:p>
-      <w:pPr>
-        <w:jc w:val="both"/>
-        <w:rPr>
-          <w:rFonts w:asciiTheme="minorHAnsi" w:hAnsiTheme="minorHAnsi" w:cstheme="minorHAnsi"/>
-          <w:szCs w:val="24"/>
-        </w:rPr>
-      </w:pPr>
-    </w:p>
-    <w:p>
-      <w:pPr>
-        <w:jc w:val="both"/>
-        <w:rPr>
-          <w:rFonts w:asciiTheme="minorHAnsi" w:hAnsiTheme="minorHAnsi" w:cstheme="minorHAnsi"/>
-          <w:szCs w:val="24"/>
-        </w:rPr>
-      </w:pPr>
-    </w:p>
-    <w:p>
-      <w:pPr>
-        <w:jc w:val="both"/>
-        <w:rPr>
-          <w:rFonts w:asciiTheme="minorHAnsi" w:hAnsiTheme="minorHAnsi" w:cstheme="minorHAnsi"/>
-          <w:szCs w:val="24"/>
-        </w:rPr>
-      </w:pPr>
-    </w:p>
-    <w:p>
-      <w:pPr>
-        <w:jc w:val="both"/>
-        <w:rPr>
-          <w:rFonts w:asciiTheme="minorHAnsi" w:hAnsiTheme="minorHAnsi" w:cstheme="minorHAnsi"/>
-          <w:szCs w:val="24"/>
-        </w:rPr>
-      </w:pPr>
-    </w:p>
-    <w:p>
-      <w:pPr>
-        <w:jc w:val="both"/>
-        <w:rPr>
-          <w:rFonts w:asciiTheme="minorHAnsi" w:hAnsiTheme="minorHAnsi" w:cstheme="minorHAnsi"/>
-          <w:szCs w:val="24"/>
-        </w:rPr>
-      </w:pPr>
-    </w:p>
-    <w:p>
-      <w:pPr>
-        <w:jc w:val="both"/>
-        <w:rPr>
-          <w:rFonts w:asciiTheme="minorHAnsi" w:hAnsiTheme="minorHAnsi" w:cstheme="minorHAnsi"/>
-          <w:szCs w:val="24"/>
-        </w:rPr>
-      </w:pPr>
-    </w:p>
-    <w:p>
-      <w:pPr>
-        <w:jc w:val="both"/>
-        <w:rPr>
-          <w:rFonts w:asciiTheme="minorHAnsi" w:hAnsiTheme="minorHAnsi" w:cstheme="minorHAnsi"/>
-          <w:szCs w:val="24"/>
-        </w:rPr>
-      </w:pPr>
-    </w:p>
-    <w:p>
-      <w:pPr>
-        <w:jc w:val="both"/>
-        <w:rPr>
-          <w:rFonts w:asciiTheme="minorHAnsi" w:hAnsiTheme="minorHAnsi" w:cstheme="minorHAnsi"/>
-          <w:szCs w:val="24"/>
-        </w:rPr>
-      </w:pPr>
-    </w:p>
-    <w:p>
-      <w:pPr>
-        <w:jc w:val="both"/>
-        <w:rPr>
-          <w:rFonts w:asciiTheme="minorHAnsi" w:hAnsiTheme="minorHAnsi" w:cstheme="minorHAnsi"/>
-          <w:szCs w:val="24"/>
-        </w:rPr>
-      </w:pPr>
-    </w:p>
-    <w:p>
-      <w:pPr>
-        <w:jc w:val="both"/>
-        <w:rPr>
-          <w:rFonts w:asciiTheme="minorHAnsi" w:hAnsiTheme="minorHAnsi" w:cstheme="minorHAnsi"/>
-          <w:szCs w:val="24"/>
-        </w:rPr>
-      </w:pPr>
+        <w:ind w:firstLine="0"/>
+        <w:jc w:val="both"/>
+        <w:rPr>
+          <w:rFonts w:asciiTheme="minorHAnsi" w:hAnsiTheme="minorHAnsi" w:cstheme="minorHAnsi"/>
+          <w:szCs w:val="24"/>
+        </w:rPr>
+      </w:pPr>
+    </w:p>
+    <w:p>
+      <w:pPr>
+        <w:ind w:firstLine="0"/>
+        <w:jc w:val="both"/>
+        <w:rPr>
+          <w:rFonts w:asciiTheme="minorHAnsi" w:hAnsiTheme="minorHAnsi" w:cstheme="minorHAnsi"/>
+          <w:szCs w:val="24"/>
+        </w:rPr>
+      </w:pPr>
+      <w:bookmarkStart w:id="0" w:name="_GoBack"/>
+      <w:bookmarkEnd w:id="0"/>
       <w:r>
         <w:rPr>
           <w:rFonts w:asciiTheme="minorHAnsi" w:hAnsiTheme="minorHAnsi" w:cstheme="minorHAnsi"/>
@@ -5782,7 +5509,6 @@
           <w:color w:val="FF0000"/>
           <w:szCs w:val="24"/>
         </w:rPr>
-        <w:lastRenderedPageBreak/>
         <w:t xml:space="preserve">Link das documentações </w:t>
       </w:r>
       <w:r>
@@ -6020,7 +5746,7 @@
       </w:pPr>
     </w:p>
     <w:sectPr>
-      <w:headerReference w:type="default" r:id="rId8"/>
+      <w:headerReference w:type="default" r:id="rId10"/>
       <w:pgSz w:w="11906" w:h="16838"/>
       <w:pgMar w:top="1701" w:right="1134" w:bottom="1134" w:left="1701" w:header="709" w:footer="709" w:gutter="0"/>
       <w:cols w:space="708"/>
@@ -10183,6 +9909,55 @@
     <w:basedOn w:val="Fontepargpadro"/>
     <w:rsid w:val="006238EA"/>
   </w:style>
+  <w:style w:type="paragraph" w:styleId="Pr-formataoHTML">
+    <w:name w:val="HTML Preformatted"/>
+    <w:basedOn w:val="Normal"/>
+    <w:link w:val="Pr-formataoHTMLChar"/>
+    <w:uiPriority w:val="99"/>
+    <w:unhideWhenUsed/>
+    <w:rsid w:val="002D1744"/>
+    <w:pPr>
+      <w:tabs>
+        <w:tab w:val="left" w:pos="916"/>
+        <w:tab w:val="left" w:pos="1832"/>
+        <w:tab w:val="left" w:pos="2748"/>
+        <w:tab w:val="left" w:pos="3664"/>
+        <w:tab w:val="left" w:pos="4580"/>
+        <w:tab w:val="left" w:pos="5496"/>
+        <w:tab w:val="left" w:pos="6412"/>
+        <w:tab w:val="left" w:pos="7328"/>
+        <w:tab w:val="left" w:pos="8244"/>
+        <w:tab w:val="left" w:pos="9160"/>
+        <w:tab w:val="left" w:pos="10076"/>
+        <w:tab w:val="left" w:pos="10992"/>
+        <w:tab w:val="left" w:pos="11908"/>
+        <w:tab w:val="left" w:pos="12824"/>
+        <w:tab w:val="left" w:pos="13740"/>
+        <w:tab w:val="left" w:pos="14656"/>
+      </w:tabs>
+      <w:spacing w:line="240" w:lineRule="auto"/>
+      <w:ind w:firstLine="0"/>
+    </w:pPr>
+    <w:rPr>
+      <w:rFonts w:ascii="Courier New" w:eastAsia="Times New Roman" w:hAnsi="Courier New" w:cs="Courier New"/>
+      <w:sz w:val="20"/>
+      <w:szCs w:val="20"/>
+      <w:lang w:eastAsia="pt-BR"/>
+    </w:rPr>
+  </w:style>
+  <w:style w:type="character" w:customStyle="1" w:styleId="Pr-formataoHTMLChar">
+    <w:name w:val="Pré-formatação HTML Char"/>
+    <w:basedOn w:val="Fontepargpadro"/>
+    <w:link w:val="Pr-formataoHTML"/>
+    <w:uiPriority w:val="99"/>
+    <w:rsid w:val="002D1744"/>
+    <w:rPr>
+      <w:rFonts w:ascii="Courier New" w:eastAsia="Times New Roman" w:hAnsi="Courier New" w:cs="Courier New"/>
+      <w:sz w:val="20"/>
+      <w:szCs w:val="20"/>
+      <w:lang w:eastAsia="pt-BR"/>
+    </w:rPr>
+  </w:style>
 </w:styles>
 </file>
 
@@ -10392,7 +10167,7 @@
 </file>
 
 <file path=customXml/itemProps1.xml><?xml version="1.0" encoding="utf-8"?>
-<ds:datastoreItem xmlns:ds="http://schemas.openxmlformats.org/officeDocument/2006/customXml" ds:itemID="{B8ACC76B-67D2-4F14-8E5C-78CA29EE717C}">
+<ds:datastoreItem xmlns:ds="http://schemas.openxmlformats.org/officeDocument/2006/customXml" ds:itemID="{3F3F83C7-7A36-4A80-8207-B647F848CA3B}">
   <ds:schemaRefs>
     <ds:schemaRef ds:uri="http://schemas.openxmlformats.org/officeDocument/2006/bibliography"/>
   </ds:schemaRefs>

</xml_diff>